<commit_message>
Review Boris & other improvements
</commit_message>
<xml_diff>
--- a/techniques_wns.docx
+++ b/techniques_wns.docx
@@ -10,7 +10,7 @@
           <w:lang w:eastAsia="en-GB"/>
         </w:rPr>
         <w:drawing>
-          <wp:inline distT="0" distB="0" distL="0" distR="0" wp14:anchorId="65D4B6D5" wp14:editId="10273AD0">
+          <wp:inline distT="0" distB="0" distL="0" distR="0" wp14:anchorId="65D4B6D5" wp14:editId="36681D08">
             <wp:extent cx="6310210" cy="4287509"/>
             <wp:effectExtent l="0" t="25400" r="0" b="31115"/>
             <wp:docPr id="1" name="Diagram 1"/>
@@ -1665,7 +1665,7 @@
               <a:ea typeface="Times New Roman" charset="0"/>
               <a:cs typeface="Times New Roman" charset="0"/>
             </a:rPr>
-            <a:t> antennas</a:t>
+            <a:t> transmissions</a:t>
           </a:r>
           <a:endParaRPr lang="en-GB">
             <a:latin typeface="Times New Roman" charset="0"/>
@@ -2618,137 +2618,137 @@
     </dgm:pt>
   </dgm:ptLst>
   <dgm:cxnLst>
-    <dgm:cxn modelId="{F19FE264-B4EC-6C45-BDEE-BEBB182B117D}" type="presOf" srcId="{B9A19A59-1CA7-7C49-8CEE-C88AEF4D7E12}" destId="{6754258B-0F6A-7042-8776-F10F553E6C14}" srcOrd="1" destOrd="0" presId="urn:microsoft.com/office/officeart/2005/8/layout/orgChart1"/>
+    <dgm:cxn modelId="{BD37CB33-4D21-1145-B4DD-748EA3F61C3E}" type="presOf" srcId="{EF584A39-C843-6941-B17E-061A560256C6}" destId="{DFEDC92F-016D-EA4F-BDFB-2D5FF2AF1FE6}" srcOrd="1" destOrd="0" presId="urn:microsoft.com/office/officeart/2005/8/layout/orgChart1"/>
+    <dgm:cxn modelId="{3B51A64F-A059-1640-9741-4412DD78EB5B}" type="presOf" srcId="{2BCB81A6-7CC6-1C44-83FD-54F998F34520}" destId="{DF6E466B-AAFF-BC4C-9C1A-7C6BEB1AF3D9}" srcOrd="0" destOrd="0" presId="urn:microsoft.com/office/officeart/2005/8/layout/orgChart1"/>
+    <dgm:cxn modelId="{C745E356-DEFA-1840-9C55-0D0E6941317F}" type="presOf" srcId="{9F7D98F2-A607-E44A-9150-F485E79A545F}" destId="{176AFB0F-4881-8342-980A-7D87B0F829BE}" srcOrd="1" destOrd="0" presId="urn:microsoft.com/office/officeart/2005/8/layout/orgChart1"/>
     <dgm:cxn modelId="{33618799-B54A-C241-954E-586108C2A0A9}" srcId="{64694EC7-76F0-094D-8FE2-A5BDAE9F8E13}" destId="{A219664D-92AB-9343-92B2-4228512FAF5C}" srcOrd="0" destOrd="0" parTransId="{7140799D-89A6-3841-895C-398B6BA2D3D3}" sibTransId="{E6D45207-5906-9A43-B576-0551B9623243}"/>
-    <dgm:cxn modelId="{106BFF11-4C3A-3948-9594-5282E9E18141}" type="presOf" srcId="{A219664D-92AB-9343-92B2-4228512FAF5C}" destId="{E72EA9B1-51CA-F74D-8F41-2D4BFB52190B}" srcOrd="1" destOrd="0" presId="urn:microsoft.com/office/officeart/2005/8/layout/orgChart1"/>
+    <dgm:cxn modelId="{B6EDE42F-FC57-FA4B-B0B3-6A24E02F27B0}" type="presOf" srcId="{1DEA6C33-407E-EE48-A384-2A7EB0D5368F}" destId="{0DBFC505-3512-F245-9CC8-BB5406A0C497}" srcOrd="0" destOrd="0" presId="urn:microsoft.com/office/officeart/2005/8/layout/orgChart1"/>
+    <dgm:cxn modelId="{81B024CA-4F14-274C-B114-EAA157B91EEA}" type="presOf" srcId="{A219664D-92AB-9343-92B2-4228512FAF5C}" destId="{0F1C7657-A1DA-E645-9FFD-34A8327AB5F1}" srcOrd="0" destOrd="0" presId="urn:microsoft.com/office/officeart/2005/8/layout/orgChart1"/>
+    <dgm:cxn modelId="{750521D0-9342-904D-A2D7-9E40A1F352A5}" type="presOf" srcId="{EF584A39-C843-6941-B17E-061A560256C6}" destId="{205B674A-FAE4-794F-9071-DB33AF12E927}" srcOrd="0" destOrd="0" presId="urn:microsoft.com/office/officeart/2005/8/layout/orgChart1"/>
     <dgm:cxn modelId="{C5A0B2BB-D99E-8B4A-A788-A9443A1D32A8}" srcId="{14D1854E-3DA5-5943-8582-556F71787C99}" destId="{2BCB81A6-7CC6-1C44-83FD-54F998F34520}" srcOrd="2" destOrd="0" parTransId="{0A078545-7C78-CA44-B506-CC4227E4FF61}" sibTransId="{588F0478-023B-9248-AF57-A223FD02536E}"/>
     <dgm:cxn modelId="{DB9D8B7A-1049-BE47-95C8-D1F2450F80FA}" srcId="{14D1854E-3DA5-5943-8582-556F71787C99}" destId="{15A28B07-B995-2C44-9A9F-2D78E7EEF9CD}" srcOrd="3" destOrd="0" parTransId="{AE3D9E84-A68D-3840-8863-E292DF5AF8FF}" sibTransId="{54265488-3CCA-514B-BD42-4EE48494BC29}"/>
-    <dgm:cxn modelId="{B6AB44DF-F480-CA46-A6AA-59D5891A443E}" type="presOf" srcId="{AE3D9E84-A68D-3840-8863-E292DF5AF8FF}" destId="{90B65EF4-8728-DE4B-808A-DEEEA59E9F59}" srcOrd="0" destOrd="0" presId="urn:microsoft.com/office/officeart/2005/8/layout/orgChart1"/>
-    <dgm:cxn modelId="{7E10FD78-1FF5-C540-98F0-A70CBD223DDF}" type="presOf" srcId="{7140799D-89A6-3841-895C-398B6BA2D3D3}" destId="{29D312BA-90CD-3146-A8E7-16980A681B13}" srcOrd="0" destOrd="0" presId="urn:microsoft.com/office/officeart/2005/8/layout/orgChart1"/>
-    <dgm:cxn modelId="{262FFA81-2B26-7246-8284-76B4323D4645}" type="presOf" srcId="{EF584A39-C843-6941-B17E-061A560256C6}" destId="{DFEDC92F-016D-EA4F-BDFB-2D5FF2AF1FE6}" srcOrd="1" destOrd="0" presId="urn:microsoft.com/office/officeart/2005/8/layout/orgChart1"/>
-    <dgm:cxn modelId="{1C3F792D-B097-9A4F-B53C-98C5AADED2DF}" type="presOf" srcId="{B9A19A59-1CA7-7C49-8CEE-C88AEF4D7E12}" destId="{087B9923-3893-084A-94CE-3B520062FEF8}" srcOrd="0" destOrd="0" presId="urn:microsoft.com/office/officeart/2005/8/layout/orgChart1"/>
-    <dgm:cxn modelId="{2A9AB74E-DC16-D345-9401-67679EB6AC51}" type="presOf" srcId="{EF584A39-C843-6941-B17E-061A560256C6}" destId="{205B674A-FAE4-794F-9071-DB33AF12E927}" srcOrd="0" destOrd="0" presId="urn:microsoft.com/office/officeart/2005/8/layout/orgChart1"/>
-    <dgm:cxn modelId="{EA1FF33E-D355-BC4B-8644-07C06BA159EA}" type="presOf" srcId="{72BFCD74-2F7A-BF47-8A99-0A93ACAFD2F9}" destId="{AB0AA47B-E8B6-AC41-BAB8-D9D764CBB670}" srcOrd="0" destOrd="0" presId="urn:microsoft.com/office/officeart/2005/8/layout/orgChart1"/>
+    <dgm:cxn modelId="{57530681-46B7-0B4B-BC56-617B7A3404B2}" type="presOf" srcId="{A219664D-92AB-9343-92B2-4228512FAF5C}" destId="{E72EA9B1-51CA-F74D-8F41-2D4BFB52190B}" srcOrd="1" destOrd="0" presId="urn:microsoft.com/office/officeart/2005/8/layout/orgChart1"/>
+    <dgm:cxn modelId="{1A6A2E58-9A7B-D846-9243-A2EBE75A1FC5}" type="presOf" srcId="{56862C7C-4C5E-E14C-A45D-4EC42535F48B}" destId="{ECDC243A-1C38-2746-8387-145A6FBB70A7}" srcOrd="0" destOrd="0" presId="urn:microsoft.com/office/officeart/2005/8/layout/orgChart1"/>
+    <dgm:cxn modelId="{06E95430-2EF7-364A-BE02-DA5BBC337A21}" type="presOf" srcId="{18606E7C-BAF4-D948-9B45-6AB461A0B6DA}" destId="{0655735F-C32C-BC40-9BBF-8969B33BAFD5}" srcOrd="1" destOrd="0" presId="urn:microsoft.com/office/officeart/2005/8/layout/orgChart1"/>
+    <dgm:cxn modelId="{D1751D7B-7750-4C41-B08B-E0C6F2B84E82}" type="presOf" srcId="{674071AB-D062-4B40-902A-568547F00DB7}" destId="{D41A528F-2F6D-424B-9C60-6046E32BF76A}" srcOrd="0" destOrd="0" presId="urn:microsoft.com/office/officeart/2005/8/layout/orgChart1"/>
+    <dgm:cxn modelId="{6948AA01-5B37-A64D-A622-456A2E210157}" type="presOf" srcId="{AE3D9E84-A68D-3840-8863-E292DF5AF8FF}" destId="{90B65EF4-8728-DE4B-808A-DEEEA59E9F59}" srcOrd="0" destOrd="0" presId="urn:microsoft.com/office/officeart/2005/8/layout/orgChart1"/>
     <dgm:cxn modelId="{520C8554-7E9F-6C4F-941E-82D46871290D}" srcId="{14D1854E-3DA5-5943-8582-556F71787C99}" destId="{B9A19A59-1CA7-7C49-8CEE-C88AEF4D7E12}" srcOrd="1" destOrd="0" parTransId="{A8C26F3F-56A8-E640-9598-3F107085C65E}" sibTransId="{33350642-DA6D-9747-9DFA-A80952E13196}"/>
     <dgm:cxn modelId="{9ACF03BC-4990-9A4B-86F8-0ADFF8ECDB62}" srcId="{64694EC7-76F0-094D-8FE2-A5BDAE9F8E13}" destId="{9F7D98F2-A607-E44A-9150-F485E79A545F}" srcOrd="1" destOrd="0" parTransId="{72BFCD74-2F7A-BF47-8A99-0A93ACAFD2F9}" sibTransId="{8865FC20-AF11-394E-8559-F9614A86178C}"/>
-    <dgm:cxn modelId="{72214494-49BD-1040-B24A-DF6715BDCD14}" type="presOf" srcId="{F2EFF262-98AD-E444-BFB4-E103F73FB2A2}" destId="{BEBE632C-38E6-6048-9118-DD45CF81F69B}" srcOrd="0" destOrd="0" presId="urn:microsoft.com/office/officeart/2005/8/layout/orgChart1"/>
     <dgm:cxn modelId="{6398A6AB-7652-644A-858F-2637B065F6CB}" srcId="{A219664D-92AB-9343-92B2-4228512FAF5C}" destId="{F2EFF262-98AD-E444-BFB4-E103F73FB2A2}" srcOrd="0" destOrd="0" parTransId="{5F885C74-024C-F44C-8DC9-0B1F80D0F589}" sibTransId="{270221FF-6D5B-6348-BD32-03B8FE43EE99}"/>
-    <dgm:cxn modelId="{5BC91B28-BD7C-834B-80D3-86F75EC5984C}" type="presOf" srcId="{9C6FBE42-1C7A-1743-9F09-1C5BBEB0BA9E}" destId="{A6522F38-AE87-054A-A041-2F960D143B3C}" srcOrd="0" destOrd="0" presId="urn:microsoft.com/office/officeart/2005/8/layout/orgChart1"/>
-    <dgm:cxn modelId="{7F8B7BC1-0243-5947-BFD4-628A24E6BDBE}" type="presOf" srcId="{56862C7C-4C5E-E14C-A45D-4EC42535F48B}" destId="{ECDC243A-1C38-2746-8387-145A6FBB70A7}" srcOrd="0" destOrd="0" presId="urn:microsoft.com/office/officeart/2005/8/layout/orgChart1"/>
-    <dgm:cxn modelId="{BC68F478-C6AA-4242-9676-56A5352AB4D3}" type="presOf" srcId="{674071AB-D062-4B40-902A-568547F00DB7}" destId="{3463D3F9-AA5B-5341-B910-B9CA3A5A24D0}" srcOrd="1" destOrd="0" presId="urn:microsoft.com/office/officeart/2005/8/layout/orgChart1"/>
+    <dgm:cxn modelId="{3E2752E6-679B-5342-ABF8-114B3472AE88}" type="presOf" srcId="{56862C7C-4C5E-E14C-A45D-4EC42535F48B}" destId="{8B88555E-20A6-9942-8F77-93B3FD9D0DD3}" srcOrd="1" destOrd="0" presId="urn:microsoft.com/office/officeart/2005/8/layout/orgChart1"/>
     <dgm:cxn modelId="{FC43E0B3-7FBB-E940-AF01-5DA890B0C398}" srcId="{9F7D98F2-A607-E44A-9150-F485E79A545F}" destId="{EF584A39-C843-6941-B17E-061A560256C6}" srcOrd="1" destOrd="0" parTransId="{351B48D5-DFFF-5142-A2F9-84E1350D03C6}" sibTransId="{9B8ACAEC-E4F0-B049-ADB0-36B35E5F4EDC}"/>
-    <dgm:cxn modelId="{9965885F-EFED-DF48-A21D-945D66441345}" type="presOf" srcId="{64694EC7-76F0-094D-8FE2-A5BDAE9F8E13}" destId="{C3035873-9F61-A84D-8DFA-8DEB691B541C}" srcOrd="0" destOrd="0" presId="urn:microsoft.com/office/officeart/2005/8/layout/orgChart1"/>
     <dgm:cxn modelId="{2D2671FE-5DF2-B542-A6BA-952C84E5A455}" srcId="{14D1854E-3DA5-5943-8582-556F71787C99}" destId="{674071AB-D062-4B40-902A-568547F00DB7}" srcOrd="0" destOrd="0" parTransId="{1DEA6C33-407E-EE48-A384-2A7EB0D5368F}" sibTransId="{858B0CD2-DBC2-B040-9ABA-7E35F95B149C}"/>
-    <dgm:cxn modelId="{693F1D39-95DE-004D-8D7B-FE50A79744E4}" type="presOf" srcId="{14D1854E-3DA5-5943-8582-556F71787C99}" destId="{F2CD1A72-C965-4049-84F7-CF85846DAFB4}" srcOrd="0" destOrd="0" presId="urn:microsoft.com/office/officeart/2005/8/layout/orgChart1"/>
+    <dgm:cxn modelId="{D20CB1A0-C059-7B43-8A06-51A0A22C8008}" type="presOf" srcId="{14D1854E-3DA5-5943-8582-556F71787C99}" destId="{F2CD1A72-C965-4049-84F7-CF85846DAFB4}" srcOrd="0" destOrd="0" presId="urn:microsoft.com/office/officeart/2005/8/layout/orgChart1"/>
+    <dgm:cxn modelId="{C564D757-0E9E-A64C-BAAF-121FDB44CA84}" type="presOf" srcId="{9C6FBE42-1C7A-1743-9F09-1C5BBEB0BA9E}" destId="{A6522F38-AE87-054A-A041-2F960D143B3C}" srcOrd="0" destOrd="0" presId="urn:microsoft.com/office/officeart/2005/8/layout/orgChart1"/>
+    <dgm:cxn modelId="{96850E2D-D0D1-A941-8956-79268EAEE168}" type="presOf" srcId="{5F885C74-024C-F44C-8DC9-0B1F80D0F589}" destId="{C9AEC7E4-D91E-2C4F-966F-1E542AE4DDFC}" srcOrd="0" destOrd="0" presId="urn:microsoft.com/office/officeart/2005/8/layout/orgChart1"/>
     <dgm:cxn modelId="{B36B07B3-DAA4-1643-BB17-CD948B768F81}" srcId="{9C6FBE42-1C7A-1743-9F09-1C5BBEB0BA9E}" destId="{64694EC7-76F0-094D-8FE2-A5BDAE9F8E13}" srcOrd="0" destOrd="0" parTransId="{DACBE345-E898-F348-85B1-DE451140592B}" sibTransId="{39F6DC43-83C8-1140-B474-23D2B1576450}"/>
-    <dgm:cxn modelId="{D318EFDF-7CF9-654A-B15E-2B2B2B7EE67C}" type="presOf" srcId="{4DB18FEE-F2BD-C444-A913-C32A53448D16}" destId="{F9B0EF6D-64F6-FC45-BF65-31254EFE8879}" srcOrd="0" destOrd="0" presId="urn:microsoft.com/office/officeart/2005/8/layout/orgChart1"/>
-    <dgm:cxn modelId="{8D5636FB-5746-5445-9F4D-69DAA64EB4F3}" type="presOf" srcId="{9F7D98F2-A607-E44A-9150-F485E79A545F}" destId="{24258B84-FB6D-6446-B844-63B84C6D38B0}" srcOrd="0" destOrd="0" presId="urn:microsoft.com/office/officeart/2005/8/layout/orgChart1"/>
-    <dgm:cxn modelId="{71831ADF-7795-D54F-8766-EF52486BFB20}" type="presOf" srcId="{1DEA6C33-407E-EE48-A384-2A7EB0D5368F}" destId="{0DBFC505-3512-F245-9CC8-BB5406A0C497}" srcOrd="0" destOrd="0" presId="urn:microsoft.com/office/officeart/2005/8/layout/orgChart1"/>
-    <dgm:cxn modelId="{10FDEDA2-F16B-EA45-B4AB-5E4E33A12A49}" type="presOf" srcId="{56862C7C-4C5E-E14C-A45D-4EC42535F48B}" destId="{8B88555E-20A6-9942-8F77-93B3FD9D0DD3}" srcOrd="1" destOrd="0" presId="urn:microsoft.com/office/officeart/2005/8/layout/orgChart1"/>
-    <dgm:cxn modelId="{5708E9CE-308A-114B-881C-AF0F9EA81788}" type="presOf" srcId="{14D1854E-3DA5-5943-8582-556F71787C99}" destId="{8E070E38-6127-F440-9395-577374D0DBDE}" srcOrd="1" destOrd="0" presId="urn:microsoft.com/office/officeart/2005/8/layout/orgChart1"/>
+    <dgm:cxn modelId="{C9C83798-9294-2241-8296-41373D160D87}" type="presOf" srcId="{60AF234C-6AF7-074E-830D-8E3FA04DFFCF}" destId="{C3CBDC54-970F-0148-86B0-2B85630E28FC}" srcOrd="0" destOrd="0" presId="urn:microsoft.com/office/officeart/2005/8/layout/orgChart1"/>
+    <dgm:cxn modelId="{DDB3947C-A23C-184C-94C0-93EB0AF7DEFB}" type="presOf" srcId="{64694EC7-76F0-094D-8FE2-A5BDAE9F8E13}" destId="{F56F492D-317B-9640-86E3-DECA61355744}" srcOrd="1" destOrd="0" presId="urn:microsoft.com/office/officeart/2005/8/layout/orgChart1"/>
+    <dgm:cxn modelId="{885A22E0-5750-B448-8FC8-A9DD857C2B5A}" type="presOf" srcId="{351B48D5-DFFF-5142-A2F9-84E1350D03C6}" destId="{27A40AFC-086B-4B48-B2F3-8609F9836A4C}" srcOrd="0" destOrd="0" presId="urn:microsoft.com/office/officeart/2005/8/layout/orgChart1"/>
     <dgm:cxn modelId="{07835622-C434-3A41-9863-912B31393303}" srcId="{A219664D-92AB-9343-92B2-4228512FAF5C}" destId="{56862C7C-4C5E-E14C-A45D-4EC42535F48B}" srcOrd="1" destOrd="0" parTransId="{A7ADC634-DEF8-E846-BB80-67350601AC27}" sibTransId="{D9C2ADE9-0E45-784F-88C1-528E2235F7EA}"/>
+    <dgm:cxn modelId="{82663B35-FB8D-9349-AC8D-DECF5E0D3DCC}" type="presOf" srcId="{72BFCD74-2F7A-BF47-8A99-0A93ACAFD2F9}" destId="{AB0AA47B-E8B6-AC41-BAB8-D9D764CBB670}" srcOrd="0" destOrd="0" presId="urn:microsoft.com/office/officeart/2005/8/layout/orgChart1"/>
     <dgm:cxn modelId="{6FAD13FA-BF33-5B48-AFBE-4310133D03FA}" srcId="{9F7D98F2-A607-E44A-9150-F485E79A545F}" destId="{18606E7C-BAF4-D948-9B45-6AB461A0B6DA}" srcOrd="0" destOrd="0" parTransId="{4DB18FEE-F2BD-C444-A913-C32A53448D16}" sibTransId="{20AFE884-C330-374A-BC06-381C879C6E5E}"/>
+    <dgm:cxn modelId="{A8699586-F09A-8B46-A5EE-C0E0434DB799}" type="presOf" srcId="{F2EFF262-98AD-E444-BFB4-E103F73FB2A2}" destId="{D32EDCA0-255D-FB45-8660-FDF87401D15D}" srcOrd="1" destOrd="0" presId="urn:microsoft.com/office/officeart/2005/8/layout/orgChart1"/>
     <dgm:cxn modelId="{256AFE0B-74B6-2A47-8DF1-20605F7317F1}" srcId="{64694EC7-76F0-094D-8FE2-A5BDAE9F8E13}" destId="{14D1854E-3DA5-5943-8582-556F71787C99}" srcOrd="2" destOrd="0" parTransId="{60AF234C-6AF7-074E-830D-8E3FA04DFFCF}" sibTransId="{092DEA09-9287-8344-B22A-D465A676C942}"/>
-    <dgm:cxn modelId="{7839A489-D5D1-8041-9C2A-7725041397BD}" type="presOf" srcId="{9F7D98F2-A607-E44A-9150-F485E79A545F}" destId="{176AFB0F-4881-8342-980A-7D87B0F829BE}" srcOrd="1" destOrd="0" presId="urn:microsoft.com/office/officeart/2005/8/layout/orgChart1"/>
-    <dgm:cxn modelId="{1BF8B9AE-D4C3-6A4F-9239-4487D5732E30}" type="presOf" srcId="{A7ADC634-DEF8-E846-BB80-67350601AC27}" destId="{18929626-EB32-3B4D-9DC2-24431BBF22EA}" srcOrd="0" destOrd="0" presId="urn:microsoft.com/office/officeart/2005/8/layout/orgChart1"/>
-    <dgm:cxn modelId="{F39A61B8-268D-9D48-A4D1-59DA71F4E43B}" type="presOf" srcId="{15A28B07-B995-2C44-9A9F-2D78E7EEF9CD}" destId="{DF5980B1-2315-1848-BAF4-D3E18A9274E8}" srcOrd="1" destOrd="0" presId="urn:microsoft.com/office/officeart/2005/8/layout/orgChart1"/>
-    <dgm:cxn modelId="{E776247E-5821-0743-B318-3E16B8FE473B}" type="presOf" srcId="{60AF234C-6AF7-074E-830D-8E3FA04DFFCF}" destId="{C3CBDC54-970F-0148-86B0-2B85630E28FC}" srcOrd="0" destOrd="0" presId="urn:microsoft.com/office/officeart/2005/8/layout/orgChart1"/>
-    <dgm:cxn modelId="{CD9C4685-672D-904D-896F-4BD22D02D7D5}" type="presOf" srcId="{15A28B07-B995-2C44-9A9F-2D78E7EEF9CD}" destId="{4F4B12D6-13B3-604E-8161-0596585476E8}" srcOrd="0" destOrd="0" presId="urn:microsoft.com/office/officeart/2005/8/layout/orgChart1"/>
-    <dgm:cxn modelId="{C3E24FFA-95BE-CA4B-A053-B16B561D6B62}" type="presOf" srcId="{5F885C74-024C-F44C-8DC9-0B1F80D0F589}" destId="{C9AEC7E4-D91E-2C4F-966F-1E542AE4DDFC}" srcOrd="0" destOrd="0" presId="urn:microsoft.com/office/officeart/2005/8/layout/orgChart1"/>
-    <dgm:cxn modelId="{5B9515F9-E8EC-9E48-8FFA-45F1CC2CDEA9}" type="presOf" srcId="{2BCB81A6-7CC6-1C44-83FD-54F998F34520}" destId="{DF6E466B-AAFF-BC4C-9C1A-7C6BEB1AF3D9}" srcOrd="0" destOrd="0" presId="urn:microsoft.com/office/officeart/2005/8/layout/orgChart1"/>
-    <dgm:cxn modelId="{66489F3F-675C-C447-8B5D-D8DB07A1C3B8}" type="presOf" srcId="{A8C26F3F-56A8-E640-9598-3F107085C65E}" destId="{6E8BBF05-2A76-9A40-A435-94C8E4E00370}" srcOrd="0" destOrd="0" presId="urn:microsoft.com/office/officeart/2005/8/layout/orgChart1"/>
-    <dgm:cxn modelId="{FA34298D-1BD6-8D4B-A856-541C3047DEB0}" type="presOf" srcId="{A219664D-92AB-9343-92B2-4228512FAF5C}" destId="{0F1C7657-A1DA-E645-9FFD-34A8327AB5F1}" srcOrd="0" destOrd="0" presId="urn:microsoft.com/office/officeart/2005/8/layout/orgChart1"/>
-    <dgm:cxn modelId="{1168CEF1-F76B-A145-8621-A22FF2178918}" type="presOf" srcId="{0A078545-7C78-CA44-B506-CC4227E4FF61}" destId="{15E6AD65-0FCB-3241-A952-18CE954971DA}" srcOrd="0" destOrd="0" presId="urn:microsoft.com/office/officeart/2005/8/layout/orgChart1"/>
-    <dgm:cxn modelId="{35E76C9A-35AF-654A-B649-079FF5DC6A2A}" type="presOf" srcId="{2BCB81A6-7CC6-1C44-83FD-54F998F34520}" destId="{4CC4BDBB-54ED-E44B-8989-319B4F5279D7}" srcOrd="1" destOrd="0" presId="urn:microsoft.com/office/officeart/2005/8/layout/orgChart1"/>
-    <dgm:cxn modelId="{A5B8E864-751B-C146-BD13-7B98C583A804}" type="presOf" srcId="{18606E7C-BAF4-D948-9B45-6AB461A0B6DA}" destId="{0655735F-C32C-BC40-9BBF-8969B33BAFD5}" srcOrd="1" destOrd="0" presId="urn:microsoft.com/office/officeart/2005/8/layout/orgChart1"/>
-    <dgm:cxn modelId="{0E3EE40F-AC65-964F-9B35-592C9EEE7EB6}" type="presOf" srcId="{674071AB-D062-4B40-902A-568547F00DB7}" destId="{D41A528F-2F6D-424B-9C60-6046E32BF76A}" srcOrd="0" destOrd="0" presId="urn:microsoft.com/office/officeart/2005/8/layout/orgChart1"/>
-    <dgm:cxn modelId="{30CC961B-962E-6E4B-A539-4C04BAC906FD}" type="presOf" srcId="{18606E7C-BAF4-D948-9B45-6AB461A0B6DA}" destId="{69C531EA-661D-204E-B582-E45B1F3C5828}" srcOrd="0" destOrd="0" presId="urn:microsoft.com/office/officeart/2005/8/layout/orgChart1"/>
-    <dgm:cxn modelId="{3A21A222-D44D-4240-8C7B-B5FE02F09D9E}" type="presOf" srcId="{64694EC7-76F0-094D-8FE2-A5BDAE9F8E13}" destId="{F56F492D-317B-9640-86E3-DECA61355744}" srcOrd="1" destOrd="0" presId="urn:microsoft.com/office/officeart/2005/8/layout/orgChart1"/>
-    <dgm:cxn modelId="{CAF88C40-F7D2-EA48-BCEA-2678A0DC9401}" type="presOf" srcId="{351B48D5-DFFF-5142-A2F9-84E1350D03C6}" destId="{27A40AFC-086B-4B48-B2F3-8609F9836A4C}" srcOrd="0" destOrd="0" presId="urn:microsoft.com/office/officeart/2005/8/layout/orgChart1"/>
-    <dgm:cxn modelId="{011E7DC2-C2DC-B44A-90F9-964D02E8879D}" type="presOf" srcId="{F2EFF262-98AD-E444-BFB4-E103F73FB2A2}" destId="{D32EDCA0-255D-FB45-8660-FDF87401D15D}" srcOrd="1" destOrd="0" presId="urn:microsoft.com/office/officeart/2005/8/layout/orgChart1"/>
-    <dgm:cxn modelId="{549E80AC-E810-DF4F-AA15-246A6EC97310}" type="presParOf" srcId="{A6522F38-AE87-054A-A041-2F960D143B3C}" destId="{FD131DCB-6FE7-1E4E-A35E-763244F76F85}" srcOrd="0" destOrd="0" presId="urn:microsoft.com/office/officeart/2005/8/layout/orgChart1"/>
-    <dgm:cxn modelId="{454B3F69-C4DD-7E42-8D7D-3B413D487B28}" type="presParOf" srcId="{FD131DCB-6FE7-1E4E-A35E-763244F76F85}" destId="{D8081F22-B21C-A14F-AFC8-AD049144C0CE}" srcOrd="0" destOrd="0" presId="urn:microsoft.com/office/officeart/2005/8/layout/orgChart1"/>
-    <dgm:cxn modelId="{D4CAD334-E416-8D43-900B-83C3418D0932}" type="presParOf" srcId="{D8081F22-B21C-A14F-AFC8-AD049144C0CE}" destId="{C3035873-9F61-A84D-8DFA-8DEB691B541C}" srcOrd="0" destOrd="0" presId="urn:microsoft.com/office/officeart/2005/8/layout/orgChart1"/>
-    <dgm:cxn modelId="{5568DFE8-0D0C-2F4D-82AF-6B8AB0A72296}" type="presParOf" srcId="{D8081F22-B21C-A14F-AFC8-AD049144C0CE}" destId="{F56F492D-317B-9640-86E3-DECA61355744}" srcOrd="1" destOrd="0" presId="urn:microsoft.com/office/officeart/2005/8/layout/orgChart1"/>
-    <dgm:cxn modelId="{59C39A0B-66C5-9447-BEB8-02FCBB2E4CAD}" type="presParOf" srcId="{FD131DCB-6FE7-1E4E-A35E-763244F76F85}" destId="{902B9007-2872-614C-8F84-15FFAB26A36E}" srcOrd="1" destOrd="0" presId="urn:microsoft.com/office/officeart/2005/8/layout/orgChart1"/>
-    <dgm:cxn modelId="{01704579-6416-2748-8505-890F99CE5D51}" type="presParOf" srcId="{902B9007-2872-614C-8F84-15FFAB26A36E}" destId="{29D312BA-90CD-3146-A8E7-16980A681B13}" srcOrd="0" destOrd="0" presId="urn:microsoft.com/office/officeart/2005/8/layout/orgChart1"/>
-    <dgm:cxn modelId="{7A75CE35-57AA-DE4F-ADB0-523796437469}" type="presParOf" srcId="{902B9007-2872-614C-8F84-15FFAB26A36E}" destId="{899CA853-A5C3-7B4F-862F-156D0839D396}" srcOrd="1" destOrd="0" presId="urn:microsoft.com/office/officeart/2005/8/layout/orgChart1"/>
-    <dgm:cxn modelId="{89074597-E213-C046-B8FF-73441FEAE560}" type="presParOf" srcId="{899CA853-A5C3-7B4F-862F-156D0839D396}" destId="{DAE591D3-603A-BD48-B0B1-DF1FA017A593}" srcOrd="0" destOrd="0" presId="urn:microsoft.com/office/officeart/2005/8/layout/orgChart1"/>
-    <dgm:cxn modelId="{A9B5B59E-B223-5545-9BE4-53CF4187909B}" type="presParOf" srcId="{DAE591D3-603A-BD48-B0B1-DF1FA017A593}" destId="{0F1C7657-A1DA-E645-9FFD-34A8327AB5F1}" srcOrd="0" destOrd="0" presId="urn:microsoft.com/office/officeart/2005/8/layout/orgChart1"/>
-    <dgm:cxn modelId="{409C2297-5088-CC46-A875-79787544802B}" type="presParOf" srcId="{DAE591D3-603A-BD48-B0B1-DF1FA017A593}" destId="{E72EA9B1-51CA-F74D-8F41-2D4BFB52190B}" srcOrd="1" destOrd="0" presId="urn:microsoft.com/office/officeart/2005/8/layout/orgChart1"/>
-    <dgm:cxn modelId="{8AE0316A-DC27-744F-8AB7-E0D56AC5E197}" type="presParOf" srcId="{899CA853-A5C3-7B4F-862F-156D0839D396}" destId="{EBFA8FC7-10A3-0944-94F6-427D69F60A15}" srcOrd="1" destOrd="0" presId="urn:microsoft.com/office/officeart/2005/8/layout/orgChart1"/>
-    <dgm:cxn modelId="{B795695B-7AD1-6E43-B7B1-51B775030D69}" type="presParOf" srcId="{EBFA8FC7-10A3-0944-94F6-427D69F60A15}" destId="{C9AEC7E4-D91E-2C4F-966F-1E542AE4DDFC}" srcOrd="0" destOrd="0" presId="urn:microsoft.com/office/officeart/2005/8/layout/orgChart1"/>
-    <dgm:cxn modelId="{2A8B1001-0ABC-8E4F-A5AE-86AE7AE446A7}" type="presParOf" srcId="{EBFA8FC7-10A3-0944-94F6-427D69F60A15}" destId="{23338777-0D28-3349-A657-47F1AE84E193}" srcOrd="1" destOrd="0" presId="urn:microsoft.com/office/officeart/2005/8/layout/orgChart1"/>
-    <dgm:cxn modelId="{2161D637-0613-4348-A5C4-C2AC47AD085F}" type="presParOf" srcId="{23338777-0D28-3349-A657-47F1AE84E193}" destId="{08E95E50-E828-964B-B3CF-89FC926F3749}" srcOrd="0" destOrd="0" presId="urn:microsoft.com/office/officeart/2005/8/layout/orgChart1"/>
-    <dgm:cxn modelId="{FB8CEBB5-80B6-BD44-B929-DE1DC6CFA362}" type="presParOf" srcId="{08E95E50-E828-964B-B3CF-89FC926F3749}" destId="{BEBE632C-38E6-6048-9118-DD45CF81F69B}" srcOrd="0" destOrd="0" presId="urn:microsoft.com/office/officeart/2005/8/layout/orgChart1"/>
-    <dgm:cxn modelId="{DD11760F-CE3E-C84C-AC89-4C8E62E1EDF4}" type="presParOf" srcId="{08E95E50-E828-964B-B3CF-89FC926F3749}" destId="{D32EDCA0-255D-FB45-8660-FDF87401D15D}" srcOrd="1" destOrd="0" presId="urn:microsoft.com/office/officeart/2005/8/layout/orgChart1"/>
-    <dgm:cxn modelId="{559FF17F-F12B-4B4B-B013-8C4F2CE9716C}" type="presParOf" srcId="{23338777-0D28-3349-A657-47F1AE84E193}" destId="{01DE96A0-7154-DA4E-A3F1-9369CE2A6B9C}" srcOrd="1" destOrd="0" presId="urn:microsoft.com/office/officeart/2005/8/layout/orgChart1"/>
-    <dgm:cxn modelId="{E0A52C91-2F7A-4F49-AF37-0CD2FAAA0650}" type="presParOf" srcId="{23338777-0D28-3349-A657-47F1AE84E193}" destId="{81FCEE18-5A46-1F47-B5EA-344E5D14D715}" srcOrd="2" destOrd="0" presId="urn:microsoft.com/office/officeart/2005/8/layout/orgChart1"/>
-    <dgm:cxn modelId="{00DF3586-FB3D-414B-905E-5B54CCD6ABCE}" type="presParOf" srcId="{EBFA8FC7-10A3-0944-94F6-427D69F60A15}" destId="{18929626-EB32-3B4D-9DC2-24431BBF22EA}" srcOrd="2" destOrd="0" presId="urn:microsoft.com/office/officeart/2005/8/layout/orgChart1"/>
-    <dgm:cxn modelId="{A8E4506E-1840-F945-92C1-77489EB20213}" type="presParOf" srcId="{EBFA8FC7-10A3-0944-94F6-427D69F60A15}" destId="{EFB09F2B-9698-5D44-9764-9302AE49E51A}" srcOrd="3" destOrd="0" presId="urn:microsoft.com/office/officeart/2005/8/layout/orgChart1"/>
-    <dgm:cxn modelId="{A32B6504-233D-8145-8411-0EF2B8ECD2E5}" type="presParOf" srcId="{EFB09F2B-9698-5D44-9764-9302AE49E51A}" destId="{008CB719-4A81-8F44-B174-5900FF0A3E97}" srcOrd="0" destOrd="0" presId="urn:microsoft.com/office/officeart/2005/8/layout/orgChart1"/>
-    <dgm:cxn modelId="{FE7C7D34-D9AE-1E44-88C4-368F6234819E}" type="presParOf" srcId="{008CB719-4A81-8F44-B174-5900FF0A3E97}" destId="{ECDC243A-1C38-2746-8387-145A6FBB70A7}" srcOrd="0" destOrd="0" presId="urn:microsoft.com/office/officeart/2005/8/layout/orgChart1"/>
-    <dgm:cxn modelId="{8341780B-2ED4-014E-A0F5-B9504FE18297}" type="presParOf" srcId="{008CB719-4A81-8F44-B174-5900FF0A3E97}" destId="{8B88555E-20A6-9942-8F77-93B3FD9D0DD3}" srcOrd="1" destOrd="0" presId="urn:microsoft.com/office/officeart/2005/8/layout/orgChart1"/>
-    <dgm:cxn modelId="{9E3B0BE1-9964-134C-BC3A-890D1B7BB1A3}" type="presParOf" srcId="{EFB09F2B-9698-5D44-9764-9302AE49E51A}" destId="{5B94E42F-F209-7347-8C17-252AC98783EA}" srcOrd="1" destOrd="0" presId="urn:microsoft.com/office/officeart/2005/8/layout/orgChart1"/>
-    <dgm:cxn modelId="{6D0716D0-81EC-814A-AC0B-0F7ECB941B7F}" type="presParOf" srcId="{EFB09F2B-9698-5D44-9764-9302AE49E51A}" destId="{CA4E4F90-93F4-2B4E-B551-68E34832A30C}" srcOrd="2" destOrd="0" presId="urn:microsoft.com/office/officeart/2005/8/layout/orgChart1"/>
-    <dgm:cxn modelId="{CC4E5449-B4D0-E44A-B79D-3EE7284935C2}" type="presParOf" srcId="{899CA853-A5C3-7B4F-862F-156D0839D396}" destId="{CEA98BC9-1F98-8049-AC09-8E99714F904D}" srcOrd="2" destOrd="0" presId="urn:microsoft.com/office/officeart/2005/8/layout/orgChart1"/>
-    <dgm:cxn modelId="{5D31963D-6F04-2E49-95EB-6986497404CF}" type="presParOf" srcId="{902B9007-2872-614C-8F84-15FFAB26A36E}" destId="{AB0AA47B-E8B6-AC41-BAB8-D9D764CBB670}" srcOrd="2" destOrd="0" presId="urn:microsoft.com/office/officeart/2005/8/layout/orgChart1"/>
-    <dgm:cxn modelId="{BD6D8096-FE3F-F445-B87C-1242BB96F0B3}" type="presParOf" srcId="{902B9007-2872-614C-8F84-15FFAB26A36E}" destId="{E334799C-C201-2E4A-B122-DF6FA430B6B9}" srcOrd="3" destOrd="0" presId="urn:microsoft.com/office/officeart/2005/8/layout/orgChart1"/>
-    <dgm:cxn modelId="{371702B5-BB72-A14D-882B-A3854A0AF600}" type="presParOf" srcId="{E334799C-C201-2E4A-B122-DF6FA430B6B9}" destId="{2814E592-03E1-E94F-BF7D-E255EE9E5359}" srcOrd="0" destOrd="0" presId="urn:microsoft.com/office/officeart/2005/8/layout/orgChart1"/>
-    <dgm:cxn modelId="{4438B060-EB17-6E4A-BED3-EEBB02AE3768}" type="presParOf" srcId="{2814E592-03E1-E94F-BF7D-E255EE9E5359}" destId="{24258B84-FB6D-6446-B844-63B84C6D38B0}" srcOrd="0" destOrd="0" presId="urn:microsoft.com/office/officeart/2005/8/layout/orgChart1"/>
-    <dgm:cxn modelId="{CB74A5F0-B054-C344-A3FC-040CCE5CC2C5}" type="presParOf" srcId="{2814E592-03E1-E94F-BF7D-E255EE9E5359}" destId="{176AFB0F-4881-8342-980A-7D87B0F829BE}" srcOrd="1" destOrd="0" presId="urn:microsoft.com/office/officeart/2005/8/layout/orgChart1"/>
-    <dgm:cxn modelId="{C7227C61-0989-464C-A7F0-07B6A1CC87E0}" type="presParOf" srcId="{E334799C-C201-2E4A-B122-DF6FA430B6B9}" destId="{C9393902-0D21-1441-AE8F-04F677BCF451}" srcOrd="1" destOrd="0" presId="urn:microsoft.com/office/officeart/2005/8/layout/orgChart1"/>
-    <dgm:cxn modelId="{5B41C606-C641-7249-A647-3EC182C7EC04}" type="presParOf" srcId="{C9393902-0D21-1441-AE8F-04F677BCF451}" destId="{F9B0EF6D-64F6-FC45-BF65-31254EFE8879}" srcOrd="0" destOrd="0" presId="urn:microsoft.com/office/officeart/2005/8/layout/orgChart1"/>
-    <dgm:cxn modelId="{ECEE5C11-026D-5648-8C8E-848720C2DAB2}" type="presParOf" srcId="{C9393902-0D21-1441-AE8F-04F677BCF451}" destId="{4264551C-30CA-AD4C-A1EE-0C66671DC475}" srcOrd="1" destOrd="0" presId="urn:microsoft.com/office/officeart/2005/8/layout/orgChart1"/>
-    <dgm:cxn modelId="{1106F137-4B84-5C42-9F6A-697F32E98A53}" type="presParOf" srcId="{4264551C-30CA-AD4C-A1EE-0C66671DC475}" destId="{3948A63B-6C12-1C4B-A522-26B8BF2D711B}" srcOrd="0" destOrd="0" presId="urn:microsoft.com/office/officeart/2005/8/layout/orgChart1"/>
-    <dgm:cxn modelId="{24386F2D-181D-5B45-9C22-0BAEABB31E9B}" type="presParOf" srcId="{3948A63B-6C12-1C4B-A522-26B8BF2D711B}" destId="{69C531EA-661D-204E-B582-E45B1F3C5828}" srcOrd="0" destOrd="0" presId="urn:microsoft.com/office/officeart/2005/8/layout/orgChart1"/>
-    <dgm:cxn modelId="{9A654327-1B61-5247-AF89-9595C0C87E6A}" type="presParOf" srcId="{3948A63B-6C12-1C4B-A522-26B8BF2D711B}" destId="{0655735F-C32C-BC40-9BBF-8969B33BAFD5}" srcOrd="1" destOrd="0" presId="urn:microsoft.com/office/officeart/2005/8/layout/orgChart1"/>
-    <dgm:cxn modelId="{15157978-C173-8C45-9B8C-E7908D9F1FAC}" type="presParOf" srcId="{4264551C-30CA-AD4C-A1EE-0C66671DC475}" destId="{EE3706A3-2B09-D24A-89EC-DB30A819BD01}" srcOrd="1" destOrd="0" presId="urn:microsoft.com/office/officeart/2005/8/layout/orgChart1"/>
-    <dgm:cxn modelId="{008D7506-5C00-C943-9FE5-95AFCD1B4CF0}" type="presParOf" srcId="{4264551C-30CA-AD4C-A1EE-0C66671DC475}" destId="{A9B747FC-BF58-794E-A917-EC7A9D57CCBA}" srcOrd="2" destOrd="0" presId="urn:microsoft.com/office/officeart/2005/8/layout/orgChart1"/>
-    <dgm:cxn modelId="{98657B01-41E0-6749-8A70-9DDEB38FF187}" type="presParOf" srcId="{C9393902-0D21-1441-AE8F-04F677BCF451}" destId="{27A40AFC-086B-4B48-B2F3-8609F9836A4C}" srcOrd="2" destOrd="0" presId="urn:microsoft.com/office/officeart/2005/8/layout/orgChart1"/>
-    <dgm:cxn modelId="{A2BCAFFA-3B55-3743-85CB-BCE7AC4C5706}" type="presParOf" srcId="{C9393902-0D21-1441-AE8F-04F677BCF451}" destId="{00018775-27AC-8448-A32B-4CC0A5A34583}" srcOrd="3" destOrd="0" presId="urn:microsoft.com/office/officeart/2005/8/layout/orgChart1"/>
-    <dgm:cxn modelId="{7515BAE1-0FA2-9746-8D2F-C83AE8971D8C}" type="presParOf" srcId="{00018775-27AC-8448-A32B-4CC0A5A34583}" destId="{6C373C98-2020-AE4E-9E53-FE62B6E5E9F5}" srcOrd="0" destOrd="0" presId="urn:microsoft.com/office/officeart/2005/8/layout/orgChart1"/>
-    <dgm:cxn modelId="{8EBC7AF4-46E3-F844-9838-6743FC1414B0}" type="presParOf" srcId="{6C373C98-2020-AE4E-9E53-FE62B6E5E9F5}" destId="{205B674A-FAE4-794F-9071-DB33AF12E927}" srcOrd="0" destOrd="0" presId="urn:microsoft.com/office/officeart/2005/8/layout/orgChart1"/>
-    <dgm:cxn modelId="{6B325615-085F-8746-A2CA-024CD60CEF6B}" type="presParOf" srcId="{6C373C98-2020-AE4E-9E53-FE62B6E5E9F5}" destId="{DFEDC92F-016D-EA4F-BDFB-2D5FF2AF1FE6}" srcOrd="1" destOrd="0" presId="urn:microsoft.com/office/officeart/2005/8/layout/orgChart1"/>
-    <dgm:cxn modelId="{6B6C6578-C335-8747-8512-B7B180968E3F}" type="presParOf" srcId="{00018775-27AC-8448-A32B-4CC0A5A34583}" destId="{B205F975-84B7-A54E-96AE-353087030AAA}" srcOrd="1" destOrd="0" presId="urn:microsoft.com/office/officeart/2005/8/layout/orgChart1"/>
-    <dgm:cxn modelId="{ADA8E81B-DAB6-2249-9A6A-B7BA054DA015}" type="presParOf" srcId="{00018775-27AC-8448-A32B-4CC0A5A34583}" destId="{66D8D052-7EF6-204E-855E-3C924D68784B}" srcOrd="2" destOrd="0" presId="urn:microsoft.com/office/officeart/2005/8/layout/orgChart1"/>
-    <dgm:cxn modelId="{A79328FC-9B4F-2D47-9288-42C55655C08E}" type="presParOf" srcId="{E334799C-C201-2E4A-B122-DF6FA430B6B9}" destId="{41B16C3F-D33F-234A-8A36-3F6251367FB1}" srcOrd="2" destOrd="0" presId="urn:microsoft.com/office/officeart/2005/8/layout/orgChart1"/>
-    <dgm:cxn modelId="{9ADA123E-6B5A-3946-9E40-6B1B18B68DD2}" type="presParOf" srcId="{902B9007-2872-614C-8F84-15FFAB26A36E}" destId="{C3CBDC54-970F-0148-86B0-2B85630E28FC}" srcOrd="4" destOrd="0" presId="urn:microsoft.com/office/officeart/2005/8/layout/orgChart1"/>
-    <dgm:cxn modelId="{763C03BF-939B-AF4D-8944-66E561E85CA2}" type="presParOf" srcId="{902B9007-2872-614C-8F84-15FFAB26A36E}" destId="{D67D9376-6059-1C49-B496-8CC93A6B1F34}" srcOrd="5" destOrd="0" presId="urn:microsoft.com/office/officeart/2005/8/layout/orgChart1"/>
-    <dgm:cxn modelId="{FA36E635-A957-CC40-A47D-9707646F027D}" type="presParOf" srcId="{D67D9376-6059-1C49-B496-8CC93A6B1F34}" destId="{BEC4E0AA-8CCF-A641-8154-B51B6521492A}" srcOrd="0" destOrd="0" presId="urn:microsoft.com/office/officeart/2005/8/layout/orgChart1"/>
-    <dgm:cxn modelId="{B7EC0766-9745-A748-AA11-02591CB38EEA}" type="presParOf" srcId="{BEC4E0AA-8CCF-A641-8154-B51B6521492A}" destId="{F2CD1A72-C965-4049-84F7-CF85846DAFB4}" srcOrd="0" destOrd="0" presId="urn:microsoft.com/office/officeart/2005/8/layout/orgChart1"/>
-    <dgm:cxn modelId="{61C9B52D-BFE4-C940-9238-7EED3C207439}" type="presParOf" srcId="{BEC4E0AA-8CCF-A641-8154-B51B6521492A}" destId="{8E070E38-6127-F440-9395-577374D0DBDE}" srcOrd="1" destOrd="0" presId="urn:microsoft.com/office/officeart/2005/8/layout/orgChart1"/>
-    <dgm:cxn modelId="{1A1DACF2-AE82-154E-8ED8-F19EFD578A5D}" type="presParOf" srcId="{D67D9376-6059-1C49-B496-8CC93A6B1F34}" destId="{94D5F4BD-065E-BC46-AFA6-4A3E15175C5C}" srcOrd="1" destOrd="0" presId="urn:microsoft.com/office/officeart/2005/8/layout/orgChart1"/>
-    <dgm:cxn modelId="{3D04A1BA-6C30-4748-9E38-CBEABED8DC5B}" type="presParOf" srcId="{94D5F4BD-065E-BC46-AFA6-4A3E15175C5C}" destId="{0DBFC505-3512-F245-9CC8-BB5406A0C497}" srcOrd="0" destOrd="0" presId="urn:microsoft.com/office/officeart/2005/8/layout/orgChart1"/>
-    <dgm:cxn modelId="{F4240B6C-9EBF-9641-93BF-8DFA5B66FF7F}" type="presParOf" srcId="{94D5F4BD-065E-BC46-AFA6-4A3E15175C5C}" destId="{3E899A16-5BC1-6848-B300-6C98104F3C50}" srcOrd="1" destOrd="0" presId="urn:microsoft.com/office/officeart/2005/8/layout/orgChart1"/>
-    <dgm:cxn modelId="{E9CEDFA9-33FF-4A44-8432-DA108DC49A1A}" type="presParOf" srcId="{3E899A16-5BC1-6848-B300-6C98104F3C50}" destId="{BE1008AC-7C69-FC42-9198-C93D40E9B385}" srcOrd="0" destOrd="0" presId="urn:microsoft.com/office/officeart/2005/8/layout/orgChart1"/>
-    <dgm:cxn modelId="{C2D90F26-853C-FB44-A612-CCAB5AA67602}" type="presParOf" srcId="{BE1008AC-7C69-FC42-9198-C93D40E9B385}" destId="{D41A528F-2F6D-424B-9C60-6046E32BF76A}" srcOrd="0" destOrd="0" presId="urn:microsoft.com/office/officeart/2005/8/layout/orgChart1"/>
-    <dgm:cxn modelId="{D9DB7B4A-4DB1-4C40-BAF4-6A6E475932FC}" type="presParOf" srcId="{BE1008AC-7C69-FC42-9198-C93D40E9B385}" destId="{3463D3F9-AA5B-5341-B910-B9CA3A5A24D0}" srcOrd="1" destOrd="0" presId="urn:microsoft.com/office/officeart/2005/8/layout/orgChart1"/>
-    <dgm:cxn modelId="{8B898AE0-985D-5F45-A992-5F662EFB93D1}" type="presParOf" srcId="{3E899A16-5BC1-6848-B300-6C98104F3C50}" destId="{B7E53E11-B053-9542-97DB-153ABC8C60B3}" srcOrd="1" destOrd="0" presId="urn:microsoft.com/office/officeart/2005/8/layout/orgChart1"/>
-    <dgm:cxn modelId="{F1336509-DF56-6D42-A874-23EA1D950C50}" type="presParOf" srcId="{3E899A16-5BC1-6848-B300-6C98104F3C50}" destId="{B2C4236C-0F25-A94E-8BA4-00E318B879AC}" srcOrd="2" destOrd="0" presId="urn:microsoft.com/office/officeart/2005/8/layout/orgChart1"/>
-    <dgm:cxn modelId="{733E5C01-CF9C-5A46-839E-11C85110CB0F}" type="presParOf" srcId="{94D5F4BD-065E-BC46-AFA6-4A3E15175C5C}" destId="{6E8BBF05-2A76-9A40-A435-94C8E4E00370}" srcOrd="2" destOrd="0" presId="urn:microsoft.com/office/officeart/2005/8/layout/orgChart1"/>
-    <dgm:cxn modelId="{33906C42-93DD-0944-8E8B-AE24BCD65F0D}" type="presParOf" srcId="{94D5F4BD-065E-BC46-AFA6-4A3E15175C5C}" destId="{11EBFB2A-44C3-8C4D-8D9C-5C9D0783F3DF}" srcOrd="3" destOrd="0" presId="urn:microsoft.com/office/officeart/2005/8/layout/orgChart1"/>
-    <dgm:cxn modelId="{BA436D03-CD4F-B847-B882-E76C14D830F4}" type="presParOf" srcId="{11EBFB2A-44C3-8C4D-8D9C-5C9D0783F3DF}" destId="{AB6F0899-B66D-8548-A8CC-DA7DF0F79209}" srcOrd="0" destOrd="0" presId="urn:microsoft.com/office/officeart/2005/8/layout/orgChart1"/>
-    <dgm:cxn modelId="{FB442DCD-8579-EF42-B926-9B74200DCB22}" type="presParOf" srcId="{AB6F0899-B66D-8548-A8CC-DA7DF0F79209}" destId="{087B9923-3893-084A-94CE-3B520062FEF8}" srcOrd="0" destOrd="0" presId="urn:microsoft.com/office/officeart/2005/8/layout/orgChart1"/>
-    <dgm:cxn modelId="{16355152-39FF-AF42-A31F-D955051C0C82}" type="presParOf" srcId="{AB6F0899-B66D-8548-A8CC-DA7DF0F79209}" destId="{6754258B-0F6A-7042-8776-F10F553E6C14}" srcOrd="1" destOrd="0" presId="urn:microsoft.com/office/officeart/2005/8/layout/orgChart1"/>
-    <dgm:cxn modelId="{02F7DD1A-43FB-7B4B-AFA3-4D6F3144C826}" type="presParOf" srcId="{11EBFB2A-44C3-8C4D-8D9C-5C9D0783F3DF}" destId="{745857BA-7A89-BE41-A9C0-943E69DC0C7C}" srcOrd="1" destOrd="0" presId="urn:microsoft.com/office/officeart/2005/8/layout/orgChart1"/>
-    <dgm:cxn modelId="{B6E22419-4BE9-0647-A2AF-80B1EFAA9EB3}" type="presParOf" srcId="{11EBFB2A-44C3-8C4D-8D9C-5C9D0783F3DF}" destId="{D2589FFA-9E80-5149-BB38-751C332766B1}" srcOrd="2" destOrd="0" presId="urn:microsoft.com/office/officeart/2005/8/layout/orgChart1"/>
-    <dgm:cxn modelId="{9C3A7500-EC1A-2C42-BF73-DCAA98A916B9}" type="presParOf" srcId="{94D5F4BD-065E-BC46-AFA6-4A3E15175C5C}" destId="{15E6AD65-0FCB-3241-A952-18CE954971DA}" srcOrd="4" destOrd="0" presId="urn:microsoft.com/office/officeart/2005/8/layout/orgChart1"/>
-    <dgm:cxn modelId="{E05C1158-C04B-E145-8F86-762C333B1B2F}" type="presParOf" srcId="{94D5F4BD-065E-BC46-AFA6-4A3E15175C5C}" destId="{025FAABA-4553-D94D-923E-BC0A7C285CAB}" srcOrd="5" destOrd="0" presId="urn:microsoft.com/office/officeart/2005/8/layout/orgChart1"/>
-    <dgm:cxn modelId="{875A1574-612C-A140-B123-6174121B2609}" type="presParOf" srcId="{025FAABA-4553-D94D-923E-BC0A7C285CAB}" destId="{28FA3337-3BA7-554A-A8D1-2A9E6E2F4942}" srcOrd="0" destOrd="0" presId="urn:microsoft.com/office/officeart/2005/8/layout/orgChart1"/>
-    <dgm:cxn modelId="{E42A25EF-57FE-7744-A879-10F627ED6583}" type="presParOf" srcId="{28FA3337-3BA7-554A-A8D1-2A9E6E2F4942}" destId="{DF6E466B-AAFF-BC4C-9C1A-7C6BEB1AF3D9}" srcOrd="0" destOrd="0" presId="urn:microsoft.com/office/officeart/2005/8/layout/orgChart1"/>
-    <dgm:cxn modelId="{8B99291D-97A4-F840-8A76-244C8E09FE9C}" type="presParOf" srcId="{28FA3337-3BA7-554A-A8D1-2A9E6E2F4942}" destId="{4CC4BDBB-54ED-E44B-8989-319B4F5279D7}" srcOrd="1" destOrd="0" presId="urn:microsoft.com/office/officeart/2005/8/layout/orgChart1"/>
-    <dgm:cxn modelId="{181249EC-EDEE-2045-819A-7FFB2893374A}" type="presParOf" srcId="{025FAABA-4553-D94D-923E-BC0A7C285CAB}" destId="{5E01B189-19D0-4B40-8BD7-3A18E729EC30}" srcOrd="1" destOrd="0" presId="urn:microsoft.com/office/officeart/2005/8/layout/orgChart1"/>
-    <dgm:cxn modelId="{A62FD2FA-7676-B94D-A400-2F0DC4476881}" type="presParOf" srcId="{025FAABA-4553-D94D-923E-BC0A7C285CAB}" destId="{B2DD3119-AA89-1348-A7DD-0AF0E84A6097}" srcOrd="2" destOrd="0" presId="urn:microsoft.com/office/officeart/2005/8/layout/orgChart1"/>
-    <dgm:cxn modelId="{37C1056F-E7D0-294A-9700-508456F08CB2}" type="presParOf" srcId="{94D5F4BD-065E-BC46-AFA6-4A3E15175C5C}" destId="{90B65EF4-8728-DE4B-808A-DEEEA59E9F59}" srcOrd="6" destOrd="0" presId="urn:microsoft.com/office/officeart/2005/8/layout/orgChart1"/>
-    <dgm:cxn modelId="{B96E4493-A1E7-6645-A3E3-B4531F3D8378}" type="presParOf" srcId="{94D5F4BD-065E-BC46-AFA6-4A3E15175C5C}" destId="{6EDE759E-4A05-F34C-AAF2-E6BC9959D786}" srcOrd="7" destOrd="0" presId="urn:microsoft.com/office/officeart/2005/8/layout/orgChart1"/>
-    <dgm:cxn modelId="{31D113ED-F0C2-A44E-91BC-8135700A5A17}" type="presParOf" srcId="{6EDE759E-4A05-F34C-AAF2-E6BC9959D786}" destId="{2B7637E7-0F6F-C643-925D-49CD0DDDB26C}" srcOrd="0" destOrd="0" presId="urn:microsoft.com/office/officeart/2005/8/layout/orgChart1"/>
-    <dgm:cxn modelId="{F25A7DD3-F894-BD4F-B625-2D122D23EFD1}" type="presParOf" srcId="{2B7637E7-0F6F-C643-925D-49CD0DDDB26C}" destId="{4F4B12D6-13B3-604E-8161-0596585476E8}" srcOrd="0" destOrd="0" presId="urn:microsoft.com/office/officeart/2005/8/layout/orgChart1"/>
-    <dgm:cxn modelId="{90478D38-E9CC-4A4C-AB99-EA601BCE3ADE}" type="presParOf" srcId="{2B7637E7-0F6F-C643-925D-49CD0DDDB26C}" destId="{DF5980B1-2315-1848-BAF4-D3E18A9274E8}" srcOrd="1" destOrd="0" presId="urn:microsoft.com/office/officeart/2005/8/layout/orgChart1"/>
-    <dgm:cxn modelId="{6DC4A9C6-638D-7049-8088-0CCD7101D7D7}" type="presParOf" srcId="{6EDE759E-4A05-F34C-AAF2-E6BC9959D786}" destId="{55C69160-0FD5-D448-8A35-724E489BE979}" srcOrd="1" destOrd="0" presId="urn:microsoft.com/office/officeart/2005/8/layout/orgChart1"/>
-    <dgm:cxn modelId="{CD856875-CA60-8C48-A6B1-61E4B2A9E6F4}" type="presParOf" srcId="{6EDE759E-4A05-F34C-AAF2-E6BC9959D786}" destId="{588029BE-CDFD-7D46-8F4F-C9A91BAE495F}" srcOrd="2" destOrd="0" presId="urn:microsoft.com/office/officeart/2005/8/layout/orgChart1"/>
-    <dgm:cxn modelId="{E14E7C43-25F7-0A47-BD7A-CD6B4EDAFEC3}" type="presParOf" srcId="{D67D9376-6059-1C49-B496-8CC93A6B1F34}" destId="{6A0986A8-0A2F-E340-9955-E7E848007469}" srcOrd="2" destOrd="0" presId="urn:microsoft.com/office/officeart/2005/8/layout/orgChart1"/>
-    <dgm:cxn modelId="{193763CB-26C2-F34E-9B97-481E28BA6C93}" type="presParOf" srcId="{FD131DCB-6FE7-1E4E-A35E-763244F76F85}" destId="{D296C93C-24C3-2447-B078-403858076928}" srcOrd="2" destOrd="0" presId="urn:microsoft.com/office/officeart/2005/8/layout/orgChart1"/>
+    <dgm:cxn modelId="{DD92A2F8-873C-6F42-B7DD-C8C4ABFB79FD}" type="presOf" srcId="{7140799D-89A6-3841-895C-398B6BA2D3D3}" destId="{29D312BA-90CD-3146-A8E7-16980A681B13}" srcOrd="0" destOrd="0" presId="urn:microsoft.com/office/officeart/2005/8/layout/orgChart1"/>
+    <dgm:cxn modelId="{CF818A9D-837C-AD46-BE93-5DE13B8EEB63}" type="presOf" srcId="{0A078545-7C78-CA44-B506-CC4227E4FF61}" destId="{15E6AD65-0FCB-3241-A952-18CE954971DA}" srcOrd="0" destOrd="0" presId="urn:microsoft.com/office/officeart/2005/8/layout/orgChart1"/>
+    <dgm:cxn modelId="{63EFC7D0-581E-8C45-9B6A-0CF23498E46A}" type="presOf" srcId="{18606E7C-BAF4-D948-9B45-6AB461A0B6DA}" destId="{69C531EA-661D-204E-B582-E45B1F3C5828}" srcOrd="0" destOrd="0" presId="urn:microsoft.com/office/officeart/2005/8/layout/orgChart1"/>
+    <dgm:cxn modelId="{89A01410-B8C4-3040-B7B7-45F678448EF0}" type="presOf" srcId="{B9A19A59-1CA7-7C49-8CEE-C88AEF4D7E12}" destId="{6754258B-0F6A-7042-8776-F10F553E6C14}" srcOrd="1" destOrd="0" presId="urn:microsoft.com/office/officeart/2005/8/layout/orgChart1"/>
+    <dgm:cxn modelId="{C3D40FBF-83A8-7449-811E-056F570B7054}" type="presOf" srcId="{2BCB81A6-7CC6-1C44-83FD-54F998F34520}" destId="{4CC4BDBB-54ED-E44B-8989-319B4F5279D7}" srcOrd="1" destOrd="0" presId="urn:microsoft.com/office/officeart/2005/8/layout/orgChart1"/>
+    <dgm:cxn modelId="{F4404ECE-371D-4944-8C45-F896DB7BE508}" type="presOf" srcId="{A8C26F3F-56A8-E640-9598-3F107085C65E}" destId="{6E8BBF05-2A76-9A40-A435-94C8E4E00370}" srcOrd="0" destOrd="0" presId="urn:microsoft.com/office/officeart/2005/8/layout/orgChart1"/>
+    <dgm:cxn modelId="{06977DE7-D1B5-1249-B580-735F05459E42}" type="presOf" srcId="{A7ADC634-DEF8-E846-BB80-67350601AC27}" destId="{18929626-EB32-3B4D-9DC2-24431BBF22EA}" srcOrd="0" destOrd="0" presId="urn:microsoft.com/office/officeart/2005/8/layout/orgChart1"/>
+    <dgm:cxn modelId="{6AA27C9A-9FCC-204B-A570-58131699BC09}" type="presOf" srcId="{B9A19A59-1CA7-7C49-8CEE-C88AEF4D7E12}" destId="{087B9923-3893-084A-94CE-3B520062FEF8}" srcOrd="0" destOrd="0" presId="urn:microsoft.com/office/officeart/2005/8/layout/orgChart1"/>
+    <dgm:cxn modelId="{6DB2F1C2-7CC2-8E4E-BD19-5C68569A71C8}" type="presOf" srcId="{F2EFF262-98AD-E444-BFB4-E103F73FB2A2}" destId="{BEBE632C-38E6-6048-9118-DD45CF81F69B}" srcOrd="0" destOrd="0" presId="urn:microsoft.com/office/officeart/2005/8/layout/orgChart1"/>
+    <dgm:cxn modelId="{C374B3F7-4825-1847-AB40-555DA9D1E00C}" type="presOf" srcId="{15A28B07-B995-2C44-9A9F-2D78E7EEF9CD}" destId="{DF5980B1-2315-1848-BAF4-D3E18A9274E8}" srcOrd="1" destOrd="0" presId="urn:microsoft.com/office/officeart/2005/8/layout/orgChart1"/>
+    <dgm:cxn modelId="{D4AA8E9B-295A-7142-AFBF-21B949AA48AA}" type="presOf" srcId="{4DB18FEE-F2BD-C444-A913-C32A53448D16}" destId="{F9B0EF6D-64F6-FC45-BF65-31254EFE8879}" srcOrd="0" destOrd="0" presId="urn:microsoft.com/office/officeart/2005/8/layout/orgChart1"/>
+    <dgm:cxn modelId="{5CD7D047-9B0E-E84A-B82F-67A76F5741EA}" type="presOf" srcId="{64694EC7-76F0-094D-8FE2-A5BDAE9F8E13}" destId="{C3035873-9F61-A84D-8DFA-8DEB691B541C}" srcOrd="0" destOrd="0" presId="urn:microsoft.com/office/officeart/2005/8/layout/orgChart1"/>
+    <dgm:cxn modelId="{4ABC9B6C-C776-ED43-A08D-9842A7050F02}" type="presOf" srcId="{674071AB-D062-4B40-902A-568547F00DB7}" destId="{3463D3F9-AA5B-5341-B910-B9CA3A5A24D0}" srcOrd="1" destOrd="0" presId="urn:microsoft.com/office/officeart/2005/8/layout/orgChart1"/>
+    <dgm:cxn modelId="{D6F0EEF5-38F7-8E44-B5D9-D3CAB2CFD3B3}" type="presOf" srcId="{14D1854E-3DA5-5943-8582-556F71787C99}" destId="{8E070E38-6127-F440-9395-577374D0DBDE}" srcOrd="1" destOrd="0" presId="urn:microsoft.com/office/officeart/2005/8/layout/orgChart1"/>
+    <dgm:cxn modelId="{9439482F-0AA3-C24D-A3E1-DEC14ADAAE04}" type="presOf" srcId="{9F7D98F2-A607-E44A-9150-F485E79A545F}" destId="{24258B84-FB6D-6446-B844-63B84C6D38B0}" srcOrd="0" destOrd="0" presId="urn:microsoft.com/office/officeart/2005/8/layout/orgChart1"/>
+    <dgm:cxn modelId="{C7CB1752-0465-424F-8DCA-7FDEB728E697}" type="presOf" srcId="{15A28B07-B995-2C44-9A9F-2D78E7EEF9CD}" destId="{4F4B12D6-13B3-604E-8161-0596585476E8}" srcOrd="0" destOrd="0" presId="urn:microsoft.com/office/officeart/2005/8/layout/orgChart1"/>
+    <dgm:cxn modelId="{EC94CCB1-8D27-CC40-A58D-CEFA159F70C5}" type="presParOf" srcId="{A6522F38-AE87-054A-A041-2F960D143B3C}" destId="{FD131DCB-6FE7-1E4E-A35E-763244F76F85}" srcOrd="0" destOrd="0" presId="urn:microsoft.com/office/officeart/2005/8/layout/orgChart1"/>
+    <dgm:cxn modelId="{A7B2C7FF-7DB0-224D-A41F-5B0E936B0DB3}" type="presParOf" srcId="{FD131DCB-6FE7-1E4E-A35E-763244F76F85}" destId="{D8081F22-B21C-A14F-AFC8-AD049144C0CE}" srcOrd="0" destOrd="0" presId="urn:microsoft.com/office/officeart/2005/8/layout/orgChart1"/>
+    <dgm:cxn modelId="{BC4CB7DD-BAD9-3C4A-BDE6-49CD57571E26}" type="presParOf" srcId="{D8081F22-B21C-A14F-AFC8-AD049144C0CE}" destId="{C3035873-9F61-A84D-8DFA-8DEB691B541C}" srcOrd="0" destOrd="0" presId="urn:microsoft.com/office/officeart/2005/8/layout/orgChart1"/>
+    <dgm:cxn modelId="{97006CA3-C66A-EF46-B4FE-8DD2FD71D1C0}" type="presParOf" srcId="{D8081F22-B21C-A14F-AFC8-AD049144C0CE}" destId="{F56F492D-317B-9640-86E3-DECA61355744}" srcOrd="1" destOrd="0" presId="urn:microsoft.com/office/officeart/2005/8/layout/orgChart1"/>
+    <dgm:cxn modelId="{8D4DC419-249B-AB4F-96BE-B3FE65DC9359}" type="presParOf" srcId="{FD131DCB-6FE7-1E4E-A35E-763244F76F85}" destId="{902B9007-2872-614C-8F84-15FFAB26A36E}" srcOrd="1" destOrd="0" presId="urn:microsoft.com/office/officeart/2005/8/layout/orgChart1"/>
+    <dgm:cxn modelId="{152255F9-DCE7-8548-9464-6BA0D4916E8F}" type="presParOf" srcId="{902B9007-2872-614C-8F84-15FFAB26A36E}" destId="{29D312BA-90CD-3146-A8E7-16980A681B13}" srcOrd="0" destOrd="0" presId="urn:microsoft.com/office/officeart/2005/8/layout/orgChart1"/>
+    <dgm:cxn modelId="{FFBF06CB-E33C-C249-9470-62FBC2D82193}" type="presParOf" srcId="{902B9007-2872-614C-8F84-15FFAB26A36E}" destId="{899CA853-A5C3-7B4F-862F-156D0839D396}" srcOrd="1" destOrd="0" presId="urn:microsoft.com/office/officeart/2005/8/layout/orgChart1"/>
+    <dgm:cxn modelId="{E4579697-C73A-9D44-B6F6-15D4FCBEAED7}" type="presParOf" srcId="{899CA853-A5C3-7B4F-862F-156D0839D396}" destId="{DAE591D3-603A-BD48-B0B1-DF1FA017A593}" srcOrd="0" destOrd="0" presId="urn:microsoft.com/office/officeart/2005/8/layout/orgChart1"/>
+    <dgm:cxn modelId="{C8C80EAF-8020-0045-B07E-E92B4B7E7338}" type="presParOf" srcId="{DAE591D3-603A-BD48-B0B1-DF1FA017A593}" destId="{0F1C7657-A1DA-E645-9FFD-34A8327AB5F1}" srcOrd="0" destOrd="0" presId="urn:microsoft.com/office/officeart/2005/8/layout/orgChart1"/>
+    <dgm:cxn modelId="{093E6EA4-EEC8-F14B-8589-4E5CE5749B44}" type="presParOf" srcId="{DAE591D3-603A-BD48-B0B1-DF1FA017A593}" destId="{E72EA9B1-51CA-F74D-8F41-2D4BFB52190B}" srcOrd="1" destOrd="0" presId="urn:microsoft.com/office/officeart/2005/8/layout/orgChart1"/>
+    <dgm:cxn modelId="{78CEF2E5-C13E-3847-9906-73D8F9BAAD97}" type="presParOf" srcId="{899CA853-A5C3-7B4F-862F-156D0839D396}" destId="{EBFA8FC7-10A3-0944-94F6-427D69F60A15}" srcOrd="1" destOrd="0" presId="urn:microsoft.com/office/officeart/2005/8/layout/orgChart1"/>
+    <dgm:cxn modelId="{20BA1CDF-2791-434C-AD3C-22D0C131F840}" type="presParOf" srcId="{EBFA8FC7-10A3-0944-94F6-427D69F60A15}" destId="{C9AEC7E4-D91E-2C4F-966F-1E542AE4DDFC}" srcOrd="0" destOrd="0" presId="urn:microsoft.com/office/officeart/2005/8/layout/orgChart1"/>
+    <dgm:cxn modelId="{52111B3F-BF77-CB44-A413-C8FB36F1E032}" type="presParOf" srcId="{EBFA8FC7-10A3-0944-94F6-427D69F60A15}" destId="{23338777-0D28-3349-A657-47F1AE84E193}" srcOrd="1" destOrd="0" presId="urn:microsoft.com/office/officeart/2005/8/layout/orgChart1"/>
+    <dgm:cxn modelId="{555D8D44-4DA0-1B4B-B8FB-B2A29E411D28}" type="presParOf" srcId="{23338777-0D28-3349-A657-47F1AE84E193}" destId="{08E95E50-E828-964B-B3CF-89FC926F3749}" srcOrd="0" destOrd="0" presId="urn:microsoft.com/office/officeart/2005/8/layout/orgChart1"/>
+    <dgm:cxn modelId="{F291567E-23E2-EF46-9918-110200EA90F3}" type="presParOf" srcId="{08E95E50-E828-964B-B3CF-89FC926F3749}" destId="{BEBE632C-38E6-6048-9118-DD45CF81F69B}" srcOrd="0" destOrd="0" presId="urn:microsoft.com/office/officeart/2005/8/layout/orgChart1"/>
+    <dgm:cxn modelId="{0355BA9F-5F61-3B49-B75B-2C619D6F6E2A}" type="presParOf" srcId="{08E95E50-E828-964B-B3CF-89FC926F3749}" destId="{D32EDCA0-255D-FB45-8660-FDF87401D15D}" srcOrd="1" destOrd="0" presId="urn:microsoft.com/office/officeart/2005/8/layout/orgChart1"/>
+    <dgm:cxn modelId="{E3D1FF39-B9CA-C646-8287-71CE114C321A}" type="presParOf" srcId="{23338777-0D28-3349-A657-47F1AE84E193}" destId="{01DE96A0-7154-DA4E-A3F1-9369CE2A6B9C}" srcOrd="1" destOrd="0" presId="urn:microsoft.com/office/officeart/2005/8/layout/orgChart1"/>
+    <dgm:cxn modelId="{0493CF11-C7D3-D64C-B8EC-34E65A7D47CD}" type="presParOf" srcId="{23338777-0D28-3349-A657-47F1AE84E193}" destId="{81FCEE18-5A46-1F47-B5EA-344E5D14D715}" srcOrd="2" destOrd="0" presId="urn:microsoft.com/office/officeart/2005/8/layout/orgChart1"/>
+    <dgm:cxn modelId="{CC19E59E-BFD4-574E-B951-B3E74094EDB2}" type="presParOf" srcId="{EBFA8FC7-10A3-0944-94F6-427D69F60A15}" destId="{18929626-EB32-3B4D-9DC2-24431BBF22EA}" srcOrd="2" destOrd="0" presId="urn:microsoft.com/office/officeart/2005/8/layout/orgChart1"/>
+    <dgm:cxn modelId="{AACDA347-28AA-A24B-AC9E-E2264E242E6B}" type="presParOf" srcId="{EBFA8FC7-10A3-0944-94F6-427D69F60A15}" destId="{EFB09F2B-9698-5D44-9764-9302AE49E51A}" srcOrd="3" destOrd="0" presId="urn:microsoft.com/office/officeart/2005/8/layout/orgChart1"/>
+    <dgm:cxn modelId="{C2AD96EF-D327-E849-BD6D-82209707A7E3}" type="presParOf" srcId="{EFB09F2B-9698-5D44-9764-9302AE49E51A}" destId="{008CB719-4A81-8F44-B174-5900FF0A3E97}" srcOrd="0" destOrd="0" presId="urn:microsoft.com/office/officeart/2005/8/layout/orgChart1"/>
+    <dgm:cxn modelId="{F82AAFC3-5F85-D543-B220-04B023E573A2}" type="presParOf" srcId="{008CB719-4A81-8F44-B174-5900FF0A3E97}" destId="{ECDC243A-1C38-2746-8387-145A6FBB70A7}" srcOrd="0" destOrd="0" presId="urn:microsoft.com/office/officeart/2005/8/layout/orgChart1"/>
+    <dgm:cxn modelId="{86BBC364-8DC9-B442-A399-1A588501C2F3}" type="presParOf" srcId="{008CB719-4A81-8F44-B174-5900FF0A3E97}" destId="{8B88555E-20A6-9942-8F77-93B3FD9D0DD3}" srcOrd="1" destOrd="0" presId="urn:microsoft.com/office/officeart/2005/8/layout/orgChart1"/>
+    <dgm:cxn modelId="{1CF299F9-68D5-5244-8C93-AC7018DC9F01}" type="presParOf" srcId="{EFB09F2B-9698-5D44-9764-9302AE49E51A}" destId="{5B94E42F-F209-7347-8C17-252AC98783EA}" srcOrd="1" destOrd="0" presId="urn:microsoft.com/office/officeart/2005/8/layout/orgChart1"/>
+    <dgm:cxn modelId="{02D53799-DDD5-AA48-AEC3-3023AEB4F624}" type="presParOf" srcId="{EFB09F2B-9698-5D44-9764-9302AE49E51A}" destId="{CA4E4F90-93F4-2B4E-B551-68E34832A30C}" srcOrd="2" destOrd="0" presId="urn:microsoft.com/office/officeart/2005/8/layout/orgChart1"/>
+    <dgm:cxn modelId="{22A20569-DE03-AA42-8888-C26C5107E9C4}" type="presParOf" srcId="{899CA853-A5C3-7B4F-862F-156D0839D396}" destId="{CEA98BC9-1F98-8049-AC09-8E99714F904D}" srcOrd="2" destOrd="0" presId="urn:microsoft.com/office/officeart/2005/8/layout/orgChart1"/>
+    <dgm:cxn modelId="{0D9D5B8A-AE43-BD4F-8349-E716C6674525}" type="presParOf" srcId="{902B9007-2872-614C-8F84-15FFAB26A36E}" destId="{AB0AA47B-E8B6-AC41-BAB8-D9D764CBB670}" srcOrd="2" destOrd="0" presId="urn:microsoft.com/office/officeart/2005/8/layout/orgChart1"/>
+    <dgm:cxn modelId="{F07A9AE7-B947-4140-B98D-BDB864A88F1A}" type="presParOf" srcId="{902B9007-2872-614C-8F84-15FFAB26A36E}" destId="{E334799C-C201-2E4A-B122-DF6FA430B6B9}" srcOrd="3" destOrd="0" presId="urn:microsoft.com/office/officeart/2005/8/layout/orgChart1"/>
+    <dgm:cxn modelId="{488C29D5-ADD5-A341-ABB0-D65BBACE1A9C}" type="presParOf" srcId="{E334799C-C201-2E4A-B122-DF6FA430B6B9}" destId="{2814E592-03E1-E94F-BF7D-E255EE9E5359}" srcOrd="0" destOrd="0" presId="urn:microsoft.com/office/officeart/2005/8/layout/orgChart1"/>
+    <dgm:cxn modelId="{E998A7D7-53BE-3B4B-8EAC-3F6313F88ACB}" type="presParOf" srcId="{2814E592-03E1-E94F-BF7D-E255EE9E5359}" destId="{24258B84-FB6D-6446-B844-63B84C6D38B0}" srcOrd="0" destOrd="0" presId="urn:microsoft.com/office/officeart/2005/8/layout/orgChart1"/>
+    <dgm:cxn modelId="{600875BA-79C9-9947-B1BB-0426E7F1B7A8}" type="presParOf" srcId="{2814E592-03E1-E94F-BF7D-E255EE9E5359}" destId="{176AFB0F-4881-8342-980A-7D87B0F829BE}" srcOrd="1" destOrd="0" presId="urn:microsoft.com/office/officeart/2005/8/layout/orgChart1"/>
+    <dgm:cxn modelId="{47A3640C-5FF0-3249-83E7-244A2702E6D5}" type="presParOf" srcId="{E334799C-C201-2E4A-B122-DF6FA430B6B9}" destId="{C9393902-0D21-1441-AE8F-04F677BCF451}" srcOrd="1" destOrd="0" presId="urn:microsoft.com/office/officeart/2005/8/layout/orgChart1"/>
+    <dgm:cxn modelId="{3E68EF16-C023-A444-BC21-320B041756B4}" type="presParOf" srcId="{C9393902-0D21-1441-AE8F-04F677BCF451}" destId="{F9B0EF6D-64F6-FC45-BF65-31254EFE8879}" srcOrd="0" destOrd="0" presId="urn:microsoft.com/office/officeart/2005/8/layout/orgChart1"/>
+    <dgm:cxn modelId="{51A2AA0F-26C2-1948-A6F8-6111AC637FC9}" type="presParOf" srcId="{C9393902-0D21-1441-AE8F-04F677BCF451}" destId="{4264551C-30CA-AD4C-A1EE-0C66671DC475}" srcOrd="1" destOrd="0" presId="urn:microsoft.com/office/officeart/2005/8/layout/orgChart1"/>
+    <dgm:cxn modelId="{36444A0A-672B-EC46-A6AB-240B4C5E5FDD}" type="presParOf" srcId="{4264551C-30CA-AD4C-A1EE-0C66671DC475}" destId="{3948A63B-6C12-1C4B-A522-26B8BF2D711B}" srcOrd="0" destOrd="0" presId="urn:microsoft.com/office/officeart/2005/8/layout/orgChart1"/>
+    <dgm:cxn modelId="{CA828FBF-76A7-8844-89C4-E0C35426ADF3}" type="presParOf" srcId="{3948A63B-6C12-1C4B-A522-26B8BF2D711B}" destId="{69C531EA-661D-204E-B582-E45B1F3C5828}" srcOrd="0" destOrd="0" presId="urn:microsoft.com/office/officeart/2005/8/layout/orgChart1"/>
+    <dgm:cxn modelId="{061A3266-CCA7-2149-8FE2-F15665E7C5B9}" type="presParOf" srcId="{3948A63B-6C12-1C4B-A522-26B8BF2D711B}" destId="{0655735F-C32C-BC40-9BBF-8969B33BAFD5}" srcOrd="1" destOrd="0" presId="urn:microsoft.com/office/officeart/2005/8/layout/orgChart1"/>
+    <dgm:cxn modelId="{C9EE966E-7A4B-BB4D-A915-92389E3284DE}" type="presParOf" srcId="{4264551C-30CA-AD4C-A1EE-0C66671DC475}" destId="{EE3706A3-2B09-D24A-89EC-DB30A819BD01}" srcOrd="1" destOrd="0" presId="urn:microsoft.com/office/officeart/2005/8/layout/orgChart1"/>
+    <dgm:cxn modelId="{D3DDF9C0-EDB4-6447-AC66-8C6206EAC44F}" type="presParOf" srcId="{4264551C-30CA-AD4C-A1EE-0C66671DC475}" destId="{A9B747FC-BF58-794E-A917-EC7A9D57CCBA}" srcOrd="2" destOrd="0" presId="urn:microsoft.com/office/officeart/2005/8/layout/orgChart1"/>
+    <dgm:cxn modelId="{B36D71F5-D89B-3848-9FC0-ABD1B2B40515}" type="presParOf" srcId="{C9393902-0D21-1441-AE8F-04F677BCF451}" destId="{27A40AFC-086B-4B48-B2F3-8609F9836A4C}" srcOrd="2" destOrd="0" presId="urn:microsoft.com/office/officeart/2005/8/layout/orgChart1"/>
+    <dgm:cxn modelId="{1262E9D3-E027-644D-99BF-C10962D62354}" type="presParOf" srcId="{C9393902-0D21-1441-AE8F-04F677BCF451}" destId="{00018775-27AC-8448-A32B-4CC0A5A34583}" srcOrd="3" destOrd="0" presId="urn:microsoft.com/office/officeart/2005/8/layout/orgChart1"/>
+    <dgm:cxn modelId="{2C5743A3-AF7E-064B-9662-4811037786D8}" type="presParOf" srcId="{00018775-27AC-8448-A32B-4CC0A5A34583}" destId="{6C373C98-2020-AE4E-9E53-FE62B6E5E9F5}" srcOrd="0" destOrd="0" presId="urn:microsoft.com/office/officeart/2005/8/layout/orgChart1"/>
+    <dgm:cxn modelId="{238CDBD2-1419-3A44-A990-5FEB0D5ACEAE}" type="presParOf" srcId="{6C373C98-2020-AE4E-9E53-FE62B6E5E9F5}" destId="{205B674A-FAE4-794F-9071-DB33AF12E927}" srcOrd="0" destOrd="0" presId="urn:microsoft.com/office/officeart/2005/8/layout/orgChart1"/>
+    <dgm:cxn modelId="{F8A6616E-6CEA-BD49-87D8-87BBB98F0B81}" type="presParOf" srcId="{6C373C98-2020-AE4E-9E53-FE62B6E5E9F5}" destId="{DFEDC92F-016D-EA4F-BDFB-2D5FF2AF1FE6}" srcOrd="1" destOrd="0" presId="urn:microsoft.com/office/officeart/2005/8/layout/orgChart1"/>
+    <dgm:cxn modelId="{CBCF148A-B1B0-2846-BCE6-F7720C571CCA}" type="presParOf" srcId="{00018775-27AC-8448-A32B-4CC0A5A34583}" destId="{B205F975-84B7-A54E-96AE-353087030AAA}" srcOrd="1" destOrd="0" presId="urn:microsoft.com/office/officeart/2005/8/layout/orgChart1"/>
+    <dgm:cxn modelId="{54C0CD60-5F5E-1841-95D9-FD821B0232D5}" type="presParOf" srcId="{00018775-27AC-8448-A32B-4CC0A5A34583}" destId="{66D8D052-7EF6-204E-855E-3C924D68784B}" srcOrd="2" destOrd="0" presId="urn:microsoft.com/office/officeart/2005/8/layout/orgChart1"/>
+    <dgm:cxn modelId="{ECF758AE-A05B-AD48-958C-B425BE446EFD}" type="presParOf" srcId="{E334799C-C201-2E4A-B122-DF6FA430B6B9}" destId="{41B16C3F-D33F-234A-8A36-3F6251367FB1}" srcOrd="2" destOrd="0" presId="urn:microsoft.com/office/officeart/2005/8/layout/orgChart1"/>
+    <dgm:cxn modelId="{7B6B228C-F0AE-DF44-AE4A-541EF7EC9CFA}" type="presParOf" srcId="{902B9007-2872-614C-8F84-15FFAB26A36E}" destId="{C3CBDC54-970F-0148-86B0-2B85630E28FC}" srcOrd="4" destOrd="0" presId="urn:microsoft.com/office/officeart/2005/8/layout/orgChart1"/>
+    <dgm:cxn modelId="{4B1943BA-4D20-2B4B-8FB0-396CC9C82D99}" type="presParOf" srcId="{902B9007-2872-614C-8F84-15FFAB26A36E}" destId="{D67D9376-6059-1C49-B496-8CC93A6B1F34}" srcOrd="5" destOrd="0" presId="urn:microsoft.com/office/officeart/2005/8/layout/orgChart1"/>
+    <dgm:cxn modelId="{D98CD6CA-63DD-DC43-9354-5BADF717BCAF}" type="presParOf" srcId="{D67D9376-6059-1C49-B496-8CC93A6B1F34}" destId="{BEC4E0AA-8CCF-A641-8154-B51B6521492A}" srcOrd="0" destOrd="0" presId="urn:microsoft.com/office/officeart/2005/8/layout/orgChart1"/>
+    <dgm:cxn modelId="{9B82AE1F-2FE9-194B-AB54-5F07B1AABE8A}" type="presParOf" srcId="{BEC4E0AA-8CCF-A641-8154-B51B6521492A}" destId="{F2CD1A72-C965-4049-84F7-CF85846DAFB4}" srcOrd="0" destOrd="0" presId="urn:microsoft.com/office/officeart/2005/8/layout/orgChart1"/>
+    <dgm:cxn modelId="{A8DBAFEA-4DFC-C741-A365-6D7663E80C94}" type="presParOf" srcId="{BEC4E0AA-8CCF-A641-8154-B51B6521492A}" destId="{8E070E38-6127-F440-9395-577374D0DBDE}" srcOrd="1" destOrd="0" presId="urn:microsoft.com/office/officeart/2005/8/layout/orgChart1"/>
+    <dgm:cxn modelId="{BA958926-47C8-6A4C-BE5F-4682AE1E48F9}" type="presParOf" srcId="{D67D9376-6059-1C49-B496-8CC93A6B1F34}" destId="{94D5F4BD-065E-BC46-AFA6-4A3E15175C5C}" srcOrd="1" destOrd="0" presId="urn:microsoft.com/office/officeart/2005/8/layout/orgChart1"/>
+    <dgm:cxn modelId="{460C2290-EC92-644D-8C84-E25A53C94C9D}" type="presParOf" srcId="{94D5F4BD-065E-BC46-AFA6-4A3E15175C5C}" destId="{0DBFC505-3512-F245-9CC8-BB5406A0C497}" srcOrd="0" destOrd="0" presId="urn:microsoft.com/office/officeart/2005/8/layout/orgChart1"/>
+    <dgm:cxn modelId="{D561E22B-5FF9-5145-AF1E-F20AF42A03AC}" type="presParOf" srcId="{94D5F4BD-065E-BC46-AFA6-4A3E15175C5C}" destId="{3E899A16-5BC1-6848-B300-6C98104F3C50}" srcOrd="1" destOrd="0" presId="urn:microsoft.com/office/officeart/2005/8/layout/orgChart1"/>
+    <dgm:cxn modelId="{2CEF7D4A-ACE9-734E-8823-60E801DF8231}" type="presParOf" srcId="{3E899A16-5BC1-6848-B300-6C98104F3C50}" destId="{BE1008AC-7C69-FC42-9198-C93D40E9B385}" srcOrd="0" destOrd="0" presId="urn:microsoft.com/office/officeart/2005/8/layout/orgChart1"/>
+    <dgm:cxn modelId="{5ADC9B36-916D-E34A-9188-B5E7473FCDD9}" type="presParOf" srcId="{BE1008AC-7C69-FC42-9198-C93D40E9B385}" destId="{D41A528F-2F6D-424B-9C60-6046E32BF76A}" srcOrd="0" destOrd="0" presId="urn:microsoft.com/office/officeart/2005/8/layout/orgChart1"/>
+    <dgm:cxn modelId="{534A2AB7-6628-8349-9140-6C85180DF382}" type="presParOf" srcId="{BE1008AC-7C69-FC42-9198-C93D40E9B385}" destId="{3463D3F9-AA5B-5341-B910-B9CA3A5A24D0}" srcOrd="1" destOrd="0" presId="urn:microsoft.com/office/officeart/2005/8/layout/orgChart1"/>
+    <dgm:cxn modelId="{80FC944C-348F-E449-B057-C7EEC06671D6}" type="presParOf" srcId="{3E899A16-5BC1-6848-B300-6C98104F3C50}" destId="{B7E53E11-B053-9542-97DB-153ABC8C60B3}" srcOrd="1" destOrd="0" presId="urn:microsoft.com/office/officeart/2005/8/layout/orgChart1"/>
+    <dgm:cxn modelId="{12B9037B-8F3F-4140-8A1A-228D69409677}" type="presParOf" srcId="{3E899A16-5BC1-6848-B300-6C98104F3C50}" destId="{B2C4236C-0F25-A94E-8BA4-00E318B879AC}" srcOrd="2" destOrd="0" presId="urn:microsoft.com/office/officeart/2005/8/layout/orgChart1"/>
+    <dgm:cxn modelId="{5D1AD073-9448-854F-9970-D39649AC820A}" type="presParOf" srcId="{94D5F4BD-065E-BC46-AFA6-4A3E15175C5C}" destId="{6E8BBF05-2A76-9A40-A435-94C8E4E00370}" srcOrd="2" destOrd="0" presId="urn:microsoft.com/office/officeart/2005/8/layout/orgChart1"/>
+    <dgm:cxn modelId="{2A390628-6955-5044-B2A1-E02F03B4CE2F}" type="presParOf" srcId="{94D5F4BD-065E-BC46-AFA6-4A3E15175C5C}" destId="{11EBFB2A-44C3-8C4D-8D9C-5C9D0783F3DF}" srcOrd="3" destOrd="0" presId="urn:microsoft.com/office/officeart/2005/8/layout/orgChart1"/>
+    <dgm:cxn modelId="{ECDB5F1B-A89D-F64B-813E-8CD6CD88F1BD}" type="presParOf" srcId="{11EBFB2A-44C3-8C4D-8D9C-5C9D0783F3DF}" destId="{AB6F0899-B66D-8548-A8CC-DA7DF0F79209}" srcOrd="0" destOrd="0" presId="urn:microsoft.com/office/officeart/2005/8/layout/orgChart1"/>
+    <dgm:cxn modelId="{EA98DA8F-1C8E-2B41-ACA4-961380453FE5}" type="presParOf" srcId="{AB6F0899-B66D-8548-A8CC-DA7DF0F79209}" destId="{087B9923-3893-084A-94CE-3B520062FEF8}" srcOrd="0" destOrd="0" presId="urn:microsoft.com/office/officeart/2005/8/layout/orgChart1"/>
+    <dgm:cxn modelId="{3BBB97F5-30CB-B54A-98AF-00B3580AAAD4}" type="presParOf" srcId="{AB6F0899-B66D-8548-A8CC-DA7DF0F79209}" destId="{6754258B-0F6A-7042-8776-F10F553E6C14}" srcOrd="1" destOrd="0" presId="urn:microsoft.com/office/officeart/2005/8/layout/orgChart1"/>
+    <dgm:cxn modelId="{24DCF2D8-39BE-6240-AE9D-A583BD8043E8}" type="presParOf" srcId="{11EBFB2A-44C3-8C4D-8D9C-5C9D0783F3DF}" destId="{745857BA-7A89-BE41-A9C0-943E69DC0C7C}" srcOrd="1" destOrd="0" presId="urn:microsoft.com/office/officeart/2005/8/layout/orgChart1"/>
+    <dgm:cxn modelId="{9B82CCB8-6CDC-1943-A6E7-0BB68A921BB2}" type="presParOf" srcId="{11EBFB2A-44C3-8C4D-8D9C-5C9D0783F3DF}" destId="{D2589FFA-9E80-5149-BB38-751C332766B1}" srcOrd="2" destOrd="0" presId="urn:microsoft.com/office/officeart/2005/8/layout/orgChart1"/>
+    <dgm:cxn modelId="{2A86D25B-0AC1-414F-A62C-B103BAF03206}" type="presParOf" srcId="{94D5F4BD-065E-BC46-AFA6-4A3E15175C5C}" destId="{15E6AD65-0FCB-3241-A952-18CE954971DA}" srcOrd="4" destOrd="0" presId="urn:microsoft.com/office/officeart/2005/8/layout/orgChart1"/>
+    <dgm:cxn modelId="{FE3CF68A-D058-F543-A4B4-945286AA8211}" type="presParOf" srcId="{94D5F4BD-065E-BC46-AFA6-4A3E15175C5C}" destId="{025FAABA-4553-D94D-923E-BC0A7C285CAB}" srcOrd="5" destOrd="0" presId="urn:microsoft.com/office/officeart/2005/8/layout/orgChart1"/>
+    <dgm:cxn modelId="{AC1F8177-B66A-DE4C-824D-7CD2BA611038}" type="presParOf" srcId="{025FAABA-4553-D94D-923E-BC0A7C285CAB}" destId="{28FA3337-3BA7-554A-A8D1-2A9E6E2F4942}" srcOrd="0" destOrd="0" presId="urn:microsoft.com/office/officeart/2005/8/layout/orgChart1"/>
+    <dgm:cxn modelId="{E421B170-6A12-EF48-AA78-41B9E859790B}" type="presParOf" srcId="{28FA3337-3BA7-554A-A8D1-2A9E6E2F4942}" destId="{DF6E466B-AAFF-BC4C-9C1A-7C6BEB1AF3D9}" srcOrd="0" destOrd="0" presId="urn:microsoft.com/office/officeart/2005/8/layout/orgChart1"/>
+    <dgm:cxn modelId="{0001ED16-67E1-D947-A4F9-D7174B3D54FD}" type="presParOf" srcId="{28FA3337-3BA7-554A-A8D1-2A9E6E2F4942}" destId="{4CC4BDBB-54ED-E44B-8989-319B4F5279D7}" srcOrd="1" destOrd="0" presId="urn:microsoft.com/office/officeart/2005/8/layout/orgChart1"/>
+    <dgm:cxn modelId="{C7F28792-FFEA-AF4B-A251-3970A766A9FC}" type="presParOf" srcId="{025FAABA-4553-D94D-923E-BC0A7C285CAB}" destId="{5E01B189-19D0-4B40-8BD7-3A18E729EC30}" srcOrd="1" destOrd="0" presId="urn:microsoft.com/office/officeart/2005/8/layout/orgChart1"/>
+    <dgm:cxn modelId="{03497676-746F-8D4B-949C-6B77F69EF367}" type="presParOf" srcId="{025FAABA-4553-D94D-923E-BC0A7C285CAB}" destId="{B2DD3119-AA89-1348-A7DD-0AF0E84A6097}" srcOrd="2" destOrd="0" presId="urn:microsoft.com/office/officeart/2005/8/layout/orgChart1"/>
+    <dgm:cxn modelId="{C5784921-5F40-FE40-9BA4-023F7560227C}" type="presParOf" srcId="{94D5F4BD-065E-BC46-AFA6-4A3E15175C5C}" destId="{90B65EF4-8728-DE4B-808A-DEEEA59E9F59}" srcOrd="6" destOrd="0" presId="urn:microsoft.com/office/officeart/2005/8/layout/orgChart1"/>
+    <dgm:cxn modelId="{2E5CFB20-9986-D942-89B5-B293CCF8A802}" type="presParOf" srcId="{94D5F4BD-065E-BC46-AFA6-4A3E15175C5C}" destId="{6EDE759E-4A05-F34C-AAF2-E6BC9959D786}" srcOrd="7" destOrd="0" presId="urn:microsoft.com/office/officeart/2005/8/layout/orgChart1"/>
+    <dgm:cxn modelId="{7896F11A-EB76-B448-910F-D250A76B3C2B}" type="presParOf" srcId="{6EDE759E-4A05-F34C-AAF2-E6BC9959D786}" destId="{2B7637E7-0F6F-C643-925D-49CD0DDDB26C}" srcOrd="0" destOrd="0" presId="urn:microsoft.com/office/officeart/2005/8/layout/orgChart1"/>
+    <dgm:cxn modelId="{0BB4D379-91F1-C84D-919A-710617C243E2}" type="presParOf" srcId="{2B7637E7-0F6F-C643-925D-49CD0DDDB26C}" destId="{4F4B12D6-13B3-604E-8161-0596585476E8}" srcOrd="0" destOrd="0" presId="urn:microsoft.com/office/officeart/2005/8/layout/orgChart1"/>
+    <dgm:cxn modelId="{2D346B49-26C7-1C44-A3DA-F2B8F1750464}" type="presParOf" srcId="{2B7637E7-0F6F-C643-925D-49CD0DDDB26C}" destId="{DF5980B1-2315-1848-BAF4-D3E18A9274E8}" srcOrd="1" destOrd="0" presId="urn:microsoft.com/office/officeart/2005/8/layout/orgChart1"/>
+    <dgm:cxn modelId="{E8143C79-F08A-DE4D-B1B3-FF4093F74E60}" type="presParOf" srcId="{6EDE759E-4A05-F34C-AAF2-E6BC9959D786}" destId="{55C69160-0FD5-D448-8A35-724E489BE979}" srcOrd="1" destOrd="0" presId="urn:microsoft.com/office/officeart/2005/8/layout/orgChart1"/>
+    <dgm:cxn modelId="{FFC286BE-C48E-DD44-A4A5-8F3BA412A354}" type="presParOf" srcId="{6EDE759E-4A05-F34C-AAF2-E6BC9959D786}" destId="{588029BE-CDFD-7D46-8F4F-C9A91BAE495F}" srcOrd="2" destOrd="0" presId="urn:microsoft.com/office/officeart/2005/8/layout/orgChart1"/>
+    <dgm:cxn modelId="{26669766-B4B4-F543-97A1-695DF902B14B}" type="presParOf" srcId="{D67D9376-6059-1C49-B496-8CC93A6B1F34}" destId="{6A0986A8-0A2F-E340-9955-E7E848007469}" srcOrd="2" destOrd="0" presId="urn:microsoft.com/office/officeart/2005/8/layout/orgChart1"/>
+    <dgm:cxn modelId="{10FBC7D7-501F-D142-B344-BE96FB46D05E}" type="presParOf" srcId="{FD131DCB-6FE7-1E4E-A35E-763244F76F85}" destId="{D296C93C-24C3-2447-B078-403858076928}" srcOrd="2" destOrd="0" presId="urn:microsoft.com/office/officeart/2005/8/layout/orgChart1"/>
   </dgm:cxnLst>
   <dgm:bg/>
   <dgm:whole/>
@@ -4386,7 +4386,7 @@
               <a:ea typeface="Times New Roman" charset="0"/>
               <a:cs typeface="Times New Roman" charset="0"/>
             </a:rPr>
-            <a:t> antennas</a:t>
+            <a:t> transmissions</a:t>
           </a:r>
           <a:endParaRPr lang="en-GB" sz="1200" kern="1200">
             <a:latin typeface="Times New Roman" charset="0"/>

</xml_diff>